<commit_message>
Updated UBC-O default template by refining course policies section and adjusting resource placeholders for clarity. Removed unnecessary line breaks and ensured proper closing of conditional statements for other course policies and student service resources.
</commit_message>
<xml_diff>
--- a/public/word-template/UBC-O_default.docx
+++ b/public/word-template/UBC-O_default.docx
@@ -1,6 +1,6 @@
 
 <file path=word/document.xml><?xml version="1.0" encoding="utf-8"?>
-<w:document xmlns:wpc="http://schemas.microsoft.com/office/word/2010/wordprocessingCanvas" xmlns:cx="http://schemas.microsoft.com/office/drawing/2014/chartex" xmlns:cx1="http://schemas.microsoft.com/office/drawing/2015/9/8/chartex" xmlns:cx2="http://schemas.microsoft.com/office/drawing/2015/10/21/chartex" xmlns:cx3="http://schemas.microsoft.com/office/drawing/2016/5/9/chartex" xmlns:cx4="http://schemas.microsoft.com/office/drawing/2016/5/10/chartex" xmlns:cx5="http://schemas.microsoft.com/office/drawing/2016/5/11/chartex" xmlns:cx6="http://schemas.microsoft.com/office/drawing/2016/5/12/chartex" xmlns:cx7="http://schemas.microsoft.com/office/drawing/2016/5/13/chartex" xmlns:cx8="http://schemas.microsoft.com/office/drawing/2016/5/14/chartex" xmlns:mc="http://schemas.openxmlformats.org/markup-compatibility/2006" xmlns:aink="http://schemas.microsoft.com/office/drawing/2016/ink" xmlns:am3d="http://schemas.microsoft.com/office/drawing/2017/model3d" xmlns:o="urn:schemas-microsoft-com:office:office" xmlns:r="http://schemas.openxmlformats.org/officeDocument/2006/relationships" xmlns:m="http://schemas.openxmlformats.org/officeDocument/2006/math" xmlns:v="urn:schemas-microsoft-com:vml" xmlns:wp14="http://schemas.microsoft.com/office/word/2010/wordprocessingDrawing" xmlns:wp="http://schemas.openxmlformats.org/drawingml/2006/wordprocessingDrawing" xmlns:w10="urn:schemas-microsoft-com:office:word" xmlns:w="http://schemas.openxmlformats.org/wordprocessingml/2006/main" xmlns:w14="http://schemas.microsoft.com/office/word/2010/wordml" xmlns:w15="http://schemas.microsoft.com/office/word/2012/wordml" xmlns:w16cex="http://schemas.microsoft.com/office/word/2018/wordml/cex" xmlns:w16cid="http://schemas.microsoft.com/office/word/2016/wordml/cid" xmlns:w16="http://schemas.microsoft.com/office/word/2018/wordml" xmlns:w16sdtdh="http://schemas.microsoft.com/office/word/2020/wordml/sdtdatahash" xmlns:w16se="http://schemas.microsoft.com/office/word/2015/wordml/symex" xmlns:wpg="http://schemas.microsoft.com/office/word/2010/wordprocessingGroup" xmlns:wpi="http://schemas.microsoft.com/office/word/2010/wordprocessingInk" xmlns:wne="http://schemas.microsoft.com/office/word/2006/wordml" xmlns:wps="http://schemas.microsoft.com/office/word/2010/wordprocessingShape" mc:Ignorable="w14 w15 w16se w16cid w16 w16cex w16sdtdh wp14">
+<w:document xmlns:wpc="http://schemas.microsoft.com/office/word/2010/wordprocessingCanvas" xmlns:cx="http://schemas.microsoft.com/office/drawing/2014/chartex" xmlns:cx1="http://schemas.microsoft.com/office/drawing/2015/9/8/chartex" xmlns:cx2="http://schemas.microsoft.com/office/drawing/2015/10/21/chartex" xmlns:cx3="http://schemas.microsoft.com/office/drawing/2016/5/9/chartex" xmlns:cx4="http://schemas.microsoft.com/office/drawing/2016/5/10/chartex" xmlns:cx5="http://schemas.microsoft.com/office/drawing/2016/5/11/chartex" xmlns:cx6="http://schemas.microsoft.com/office/drawing/2016/5/12/chartex" xmlns:cx7="http://schemas.microsoft.com/office/drawing/2016/5/13/chartex" xmlns:cx8="http://schemas.microsoft.com/office/drawing/2016/5/14/chartex" xmlns:mc="http://schemas.openxmlformats.org/markup-compatibility/2006" xmlns:aink="http://schemas.microsoft.com/office/drawing/2016/ink" xmlns:am3d="http://schemas.microsoft.com/office/drawing/2017/model3d" xmlns:o="urn:schemas-microsoft-com:office:office" xmlns:oel="http://schemas.microsoft.com/office/2019/extlst" xmlns:r="http://schemas.openxmlformats.org/officeDocument/2006/relationships" xmlns:m="http://schemas.openxmlformats.org/officeDocument/2006/math" xmlns:v="urn:schemas-microsoft-com:vml" xmlns:wp14="http://schemas.microsoft.com/office/word/2010/wordprocessingDrawing" xmlns:wp="http://schemas.openxmlformats.org/drawingml/2006/wordprocessingDrawing" xmlns:w10="urn:schemas-microsoft-com:office:word" xmlns:w="http://schemas.openxmlformats.org/wordprocessingml/2006/main" xmlns:w14="http://schemas.microsoft.com/office/word/2010/wordml" xmlns:w15="http://schemas.microsoft.com/office/word/2012/wordml" xmlns:w16cex="http://schemas.microsoft.com/office/word/2018/wordml/cex" xmlns:w16cid="http://schemas.microsoft.com/office/word/2016/wordml/cid" xmlns:w16="http://schemas.microsoft.com/office/word/2018/wordml" xmlns:w16du="http://schemas.microsoft.com/office/word/2023/wordml/word16du" xmlns:w16sdtdh="http://schemas.microsoft.com/office/word/2020/wordml/sdtdatahash" xmlns:w16sdtfl="http://schemas.microsoft.com/office/word/2024/wordml/sdtformatlock" xmlns:w16se="http://schemas.microsoft.com/office/word/2015/wordml/symex" xmlns:wpg="http://schemas.microsoft.com/office/word/2010/wordprocessingGroup" xmlns:wpi="http://schemas.microsoft.com/office/word/2010/wordprocessingInk" xmlns:wne="http://schemas.microsoft.com/office/word/2006/wordml" xmlns:wps="http://schemas.microsoft.com/office/word/2010/wordprocessingShape" mc:Ignorable="w14 w15 w16se w16cid w16 w16cex w16sdtdh w16sdtfl w16du wp14">
   <w:body>
     <w:p>
       <w:pPr>
@@ -3226,16 +3226,39 @@
     </w:p>
     <w:p>
       <w:pPr>
+        <w:spacing w:after="120"/>
+        <w:rPr>
+          <w:rFonts w:eastAsia="Times New Roman" w:cstheme="minorHAnsi"/>
+          <w:sz w:val="24"/>
+          <w:szCs w:val="24"/>
+        </w:rPr>
+      </w:pPr>
+      <w:r>
+        <w:rPr>
+          <w:rFonts w:eastAsia="Times New Roman" w:cstheme="minorHAnsi"/>
+          <w:sz w:val="24"/>
+          <w:szCs w:val="24"/>
+        </w:rPr>
+        <w:t>${NoOtherCoursePolicies}</w:t>
+      </w:r>
+    </w:p>
+    <w:p>
+      <w:pPr>
         <w:pStyle w:val="Heading2"/>
+        <w:rPr>
+          <w:bCs/>
+        </w:rPr>
+      </w:pPr>
+      <w:r>
         <w:rPr>
           <w:rStyle w:val="IntenseEmphasis"/>
           <w:b/>
           <w:bCs/>
           <w:i/>
           <w:iCs w:val="0"/>
-          <w:color w:val="auto"/>
-        </w:rPr>
-      </w:pPr>
+        </w:rPr>
+        <w:t>Other Course Policie</w:t>
+      </w:r>
       <w:r>
         <w:rPr>
           <w:rStyle w:val="IntenseEmphasis"/>
@@ -3244,28 +3267,8 @@
           <w:i/>
           <w:iCs w:val="0"/>
         </w:rPr>
-        <w:t>Other Course Policie</w:t>
-      </w:r>
-      <w:r>
-        <w:rPr>
-          <w:rStyle w:val="IntenseEmphasis"/>
-          <w:b/>
-          <w:bCs/>
-          <w:i/>
-          <w:iCs w:val="0"/>
-        </w:rPr>
         <w:t>s:</w:t>
       </w:r>
-    </w:p>
-    <w:p>
-      <w:pPr>
-        <w:spacing w:after="120"/>
-        <w:rPr>
-          <w:rFonts w:eastAsia="Times New Roman" w:cstheme="minorHAnsi"/>
-          <w:sz w:val="24"/>
-          <w:szCs w:val="24"/>
-        </w:rPr>
-      </w:pPr>
     </w:p>
     <w:p>
       <w:pPr>
@@ -3292,20 +3295,6 @@
         </w:rPr>
         <w:t>${NolatePolicy}</w:t>
       </w:r>
-    </w:p>
-    <w:p>
-      <w:pPr>
-        <w:spacing w:after="120"/>
-        <w:rPr>
-          <w:rStyle w:val="normaltextrun"/>
-          <w:rFonts w:ascii="Calibri" w:hAnsi="Calibri" w:cs="Times"/>
-          <w:bCs/>
-          <w:color w:val="000000"/>
-          <w:sz w:val="24"/>
-          <w:szCs w:val="24"/>
-          <w:bdr w:val="none" w:sz="0" w:space="0" w:color="auto" w:frame="1"/>
-        </w:rPr>
-      </w:pPr>
     </w:p>
     <w:p>
       <w:pPr>
@@ -3712,6 +3701,14 @@
           <w:szCs w:val="24"/>
         </w:rPr>
       </w:pPr>
+      <w:r>
+        <w:rPr>
+          <w:rFonts w:eastAsia="Times New Roman" w:cstheme="minorHAnsi"/>
+          <w:sz w:val="24"/>
+          <w:szCs w:val="24"/>
+        </w:rPr>
+        <w:t>${/NoOtherCoursePolicies}</w:t>
+      </w:r>
     </w:p>
     <w:p>
       <w:pPr>
@@ -4073,10 +4070,15 @@
       </w:r>
     </w:p>
     <w:p>
-      <w:r>
+      <w:pPr>
         <w:rPr>
           <w:rFonts w:eastAsia="Times New Roman"/>
         </w:rPr>
+      </w:pPr>
+      <w:r>
+        <w:rPr>
+          <w:rFonts w:eastAsia="Times New Roman"/>
+        </w:rPr>
         <w:t>${/</w:t>
       </w:r>
       <w:r>
@@ -4090,6 +4092,20 @@
           <w:rFonts w:eastAsia="Times New Roman"/>
         </w:rPr>
         <w:t>}</w:t>
+      </w:r>
+    </w:p>
+    <w:p/>
+    <w:p>
+      <w:pPr>
+        <w:rPr>
+          <w:lang w:val="en-CA"/>
+        </w:rPr>
+      </w:pPr>
+      <w:r>
+        <w:rPr>
+          <w:lang w:val="en-CA"/>
+        </w:rPr>
+        <w:t>${NoStudentServicesResources}</w:t>
       </w:r>
     </w:p>
     <w:p>
@@ -4128,10 +4144,15 @@
         <w:spacing w:before="0" w:beforeAutospacing="0" w:after="0" w:afterAutospacing="0"/>
         <w:textAlignment w:val="baseline"/>
         <w:rPr>
-          <w:rStyle w:val="eop"/>
-          <w:rFonts w:ascii="Calibri" w:hAnsi="Calibri" w:cs="Times"/>
-        </w:rPr>
-      </w:pPr>
+          <w:rFonts w:ascii="Calibri" w:hAnsi="Calibri" w:cs="Times"/>
+        </w:rPr>
+      </w:pPr>
+      <w:r>
+        <w:rPr>
+          <w:rFonts w:ascii="Calibri" w:hAnsi="Calibri" w:cs="Times"/>
+        </w:rPr>
+        <w:t>${NoCopyright}</w:t>
+      </w:r>
     </w:p>
     <w:p>
       <w:pPr>
@@ -4140,22 +4161,6 @@
         <w:textAlignment w:val="baseline"/>
         <w:rPr>
           <w:rFonts w:ascii="Calibri" w:hAnsi="Calibri" w:cs="Times"/>
-        </w:rPr>
-      </w:pPr>
-      <w:r>
-        <w:rPr>
-          <w:rFonts w:ascii="Calibri" w:hAnsi="Calibri" w:cs="Times"/>
-        </w:rPr>
-        <w:t>${NoCopyright}</w:t>
-      </w:r>
-    </w:p>
-    <w:p>
-      <w:pPr>
-        <w:pStyle w:val="paragraph"/>
-        <w:spacing w:before="0" w:beforeAutospacing="0" w:after="0" w:afterAutospacing="0"/>
-        <w:textAlignment w:val="baseline"/>
-        <w:rPr>
-          <w:rFonts w:ascii="Calibri" w:hAnsi="Calibri" w:cs="Times"/>
           <w:b/>
           <w:bCs/>
           <w:u w:val="single"/>
@@ -4185,16 +4190,6 @@
         </w:rPr>
         <w:t>All materials of this course (course handouts, lecture slides, assessments, course readings, etc.) are the intellectual property of the Course Instructor or licensed to be used in this course by the copyright owner. Redistribution of these materials by any means without permission of the copyright holder(s) constitutes a breach of copyright and may lead to academic discipline.</w:t>
       </w:r>
-    </w:p>
-    <w:p>
-      <w:pPr>
-        <w:pStyle w:val="paragraph"/>
-        <w:spacing w:before="0" w:beforeAutospacing="0" w:after="0" w:afterAutospacing="0"/>
-        <w:textAlignment w:val="baseline"/>
-        <w:rPr>
-          <w:rFonts w:ascii="Calibri" w:eastAsiaTheme="minorHAnsi" w:hAnsi="Calibri" w:cs="Times"/>
-        </w:rPr>
-      </w:pPr>
     </w:p>
     <w:p>
       <w:pPr>
@@ -4592,28 +4587,6 @@
           <w:rFonts w:ascii="Calibri" w:hAnsi="Calibri" w:cs="Times"/>
         </w:rPr>
       </w:pPr>
-    </w:p>
-    <w:p>
-      <w:pPr>
-        <w:pStyle w:val="paragraph"/>
-        <w:spacing w:before="0" w:beforeAutospacing="0" w:after="0" w:afterAutospacing="0"/>
-        <w:textAlignment w:val="baseline"/>
-        <w:rPr>
-          <w:rStyle w:val="eop"/>
-          <w:rFonts w:ascii="Calibri" w:hAnsi="Calibri" w:cs="Times"/>
-        </w:rPr>
-      </w:pPr>
-    </w:p>
-    <w:p>
-      <w:pPr>
-        <w:pStyle w:val="paragraph"/>
-        <w:spacing w:before="0" w:beforeAutospacing="0" w:after="0" w:afterAutospacing="0"/>
-        <w:textAlignment w:val="baseline"/>
-        <w:rPr>
-          <w:rStyle w:val="eop"/>
-          <w:rFonts w:ascii="Calibri" w:hAnsi="Calibri" w:cs="Times"/>
-        </w:rPr>
-      </w:pPr>
       <w:r>
         <w:rPr>
           <w:rStyle w:val="eop"/>
@@ -4749,7 +4722,19 @@
         </w:rPr>
       </w:pPr>
     </w:p>
-    <w:p/>
+    <w:p>
+      <w:pPr>
+        <w:rPr>
+          <w:lang w:val="en-CA"/>
+        </w:rPr>
+      </w:pPr>
+      <w:r>
+        <w:rPr>
+          <w:lang w:val="en-CA"/>
+        </w:rPr>
+        <w:t>${/NoStudentServicesResources}</w:t>
+      </w:r>
+    </w:p>
     <w:sectPr>
       <w:footerReference w:type="default" r:id="rId16"/>
       <w:headerReference w:type="first" r:id="rId17"/>
@@ -4765,7 +4750,7 @@
 </file>
 
 <file path=word/endnotes.xml><?xml version="1.0" encoding="utf-8"?>
-<w:endnotes xmlns:wpc="http://schemas.microsoft.com/office/word/2010/wordprocessingCanvas" xmlns:cx="http://schemas.microsoft.com/office/drawing/2014/chartex" xmlns:cx1="http://schemas.microsoft.com/office/drawing/2015/9/8/chartex" xmlns:cx2="http://schemas.microsoft.com/office/drawing/2015/10/21/chartex" xmlns:cx3="http://schemas.microsoft.com/office/drawing/2016/5/9/chartex" xmlns:cx4="http://schemas.microsoft.com/office/drawing/2016/5/10/chartex" xmlns:cx5="http://schemas.microsoft.com/office/drawing/2016/5/11/chartex" xmlns:cx6="http://schemas.microsoft.com/office/drawing/2016/5/12/chartex" xmlns:cx7="http://schemas.microsoft.com/office/drawing/2016/5/13/chartex" xmlns:cx8="http://schemas.microsoft.com/office/drawing/2016/5/14/chartex" xmlns:mc="http://schemas.openxmlformats.org/markup-compatibility/2006" xmlns:aink="http://schemas.microsoft.com/office/drawing/2016/ink" xmlns:am3d="http://schemas.microsoft.com/office/drawing/2017/model3d" xmlns:o="urn:schemas-microsoft-com:office:office" xmlns:r="http://schemas.openxmlformats.org/officeDocument/2006/relationships" xmlns:m="http://schemas.openxmlformats.org/officeDocument/2006/math" xmlns:v="urn:schemas-microsoft-com:vml" xmlns:wp14="http://schemas.microsoft.com/office/word/2010/wordprocessingDrawing" xmlns:wp="http://schemas.openxmlformats.org/drawingml/2006/wordprocessingDrawing" xmlns:w10="urn:schemas-microsoft-com:office:word" xmlns:w="http://schemas.openxmlformats.org/wordprocessingml/2006/main" xmlns:w14="http://schemas.microsoft.com/office/word/2010/wordml" xmlns:w15="http://schemas.microsoft.com/office/word/2012/wordml" xmlns:w16cex="http://schemas.microsoft.com/office/word/2018/wordml/cex" xmlns:w16cid="http://schemas.microsoft.com/office/word/2016/wordml/cid" xmlns:w16="http://schemas.microsoft.com/office/word/2018/wordml" xmlns:w16sdtdh="http://schemas.microsoft.com/office/word/2020/wordml/sdtdatahash" xmlns:w16se="http://schemas.microsoft.com/office/word/2015/wordml/symex" xmlns:wpg="http://schemas.microsoft.com/office/word/2010/wordprocessingGroup" xmlns:wpi="http://schemas.microsoft.com/office/word/2010/wordprocessingInk" xmlns:wne="http://schemas.microsoft.com/office/word/2006/wordml" xmlns:wps="http://schemas.microsoft.com/office/word/2010/wordprocessingShape" mc:Ignorable="w14 w15 w16se w16cid w16 w16cex w16sdtdh wp14">
+<w:endnotes xmlns:wpc="http://schemas.microsoft.com/office/word/2010/wordprocessingCanvas" xmlns:cx="http://schemas.microsoft.com/office/drawing/2014/chartex" xmlns:cx1="http://schemas.microsoft.com/office/drawing/2015/9/8/chartex" xmlns:cx2="http://schemas.microsoft.com/office/drawing/2015/10/21/chartex" xmlns:cx3="http://schemas.microsoft.com/office/drawing/2016/5/9/chartex" xmlns:cx4="http://schemas.microsoft.com/office/drawing/2016/5/10/chartex" xmlns:cx5="http://schemas.microsoft.com/office/drawing/2016/5/11/chartex" xmlns:cx6="http://schemas.microsoft.com/office/drawing/2016/5/12/chartex" xmlns:cx7="http://schemas.microsoft.com/office/drawing/2016/5/13/chartex" xmlns:cx8="http://schemas.microsoft.com/office/drawing/2016/5/14/chartex" xmlns:mc="http://schemas.openxmlformats.org/markup-compatibility/2006" xmlns:aink="http://schemas.microsoft.com/office/drawing/2016/ink" xmlns:am3d="http://schemas.microsoft.com/office/drawing/2017/model3d" xmlns:o="urn:schemas-microsoft-com:office:office" xmlns:oel="http://schemas.microsoft.com/office/2019/extlst" xmlns:r="http://schemas.openxmlformats.org/officeDocument/2006/relationships" xmlns:m="http://schemas.openxmlformats.org/officeDocument/2006/math" xmlns:v="urn:schemas-microsoft-com:vml" xmlns:wp14="http://schemas.microsoft.com/office/word/2010/wordprocessingDrawing" xmlns:wp="http://schemas.openxmlformats.org/drawingml/2006/wordprocessingDrawing" xmlns:w10="urn:schemas-microsoft-com:office:word" xmlns:w="http://schemas.openxmlformats.org/wordprocessingml/2006/main" xmlns:w14="http://schemas.microsoft.com/office/word/2010/wordml" xmlns:w15="http://schemas.microsoft.com/office/word/2012/wordml" xmlns:w16cex="http://schemas.microsoft.com/office/word/2018/wordml/cex" xmlns:w16cid="http://schemas.microsoft.com/office/word/2016/wordml/cid" xmlns:w16="http://schemas.microsoft.com/office/word/2018/wordml" xmlns:w16du="http://schemas.microsoft.com/office/word/2023/wordml/word16du" xmlns:w16sdtdh="http://schemas.microsoft.com/office/word/2020/wordml/sdtdatahash" xmlns:w16sdtfl="http://schemas.microsoft.com/office/word/2024/wordml/sdtformatlock" xmlns:w16se="http://schemas.microsoft.com/office/word/2015/wordml/symex" xmlns:wpg="http://schemas.microsoft.com/office/word/2010/wordprocessingGroup" xmlns:wpi="http://schemas.microsoft.com/office/word/2010/wordprocessingInk" xmlns:wne="http://schemas.microsoft.com/office/word/2006/wordml" xmlns:wps="http://schemas.microsoft.com/office/word/2010/wordprocessingShape" mc:Ignorable="w14 w15 w16se w16cid w16 w16cex w16sdtdh w16sdtfl w16du wp14">
   <w:endnote w:type="separator" w:id="-1">
     <w:p>
       <w:pPr>
@@ -4790,7 +4775,7 @@
 </file>
 
 <file path=word/footer1.xml><?xml version="1.0" encoding="utf-8"?>
-<w:ftr xmlns:wpc="http://schemas.microsoft.com/office/word/2010/wordprocessingCanvas" xmlns:cx="http://schemas.microsoft.com/office/drawing/2014/chartex" xmlns:cx1="http://schemas.microsoft.com/office/drawing/2015/9/8/chartex" xmlns:cx2="http://schemas.microsoft.com/office/drawing/2015/10/21/chartex" xmlns:cx3="http://schemas.microsoft.com/office/drawing/2016/5/9/chartex" xmlns:cx4="http://schemas.microsoft.com/office/drawing/2016/5/10/chartex" xmlns:cx5="http://schemas.microsoft.com/office/drawing/2016/5/11/chartex" xmlns:cx6="http://schemas.microsoft.com/office/drawing/2016/5/12/chartex" xmlns:cx7="http://schemas.microsoft.com/office/drawing/2016/5/13/chartex" xmlns:cx8="http://schemas.microsoft.com/office/drawing/2016/5/14/chartex" xmlns:mc="http://schemas.openxmlformats.org/markup-compatibility/2006" xmlns:aink="http://schemas.microsoft.com/office/drawing/2016/ink" xmlns:am3d="http://schemas.microsoft.com/office/drawing/2017/model3d" xmlns:o="urn:schemas-microsoft-com:office:office" xmlns:r="http://schemas.openxmlformats.org/officeDocument/2006/relationships" xmlns:m="http://schemas.openxmlformats.org/officeDocument/2006/math" xmlns:v="urn:schemas-microsoft-com:vml" xmlns:wp14="http://schemas.microsoft.com/office/word/2010/wordprocessingDrawing" xmlns:wp="http://schemas.openxmlformats.org/drawingml/2006/wordprocessingDrawing" xmlns:w10="urn:schemas-microsoft-com:office:word" xmlns:w="http://schemas.openxmlformats.org/wordprocessingml/2006/main" xmlns:w14="http://schemas.microsoft.com/office/word/2010/wordml" xmlns:w15="http://schemas.microsoft.com/office/word/2012/wordml" xmlns:w16cex="http://schemas.microsoft.com/office/word/2018/wordml/cex" xmlns:w16cid="http://schemas.microsoft.com/office/word/2016/wordml/cid" xmlns:w16="http://schemas.microsoft.com/office/word/2018/wordml" xmlns:w16sdtdh="http://schemas.microsoft.com/office/word/2020/wordml/sdtdatahash" xmlns:w16se="http://schemas.microsoft.com/office/word/2015/wordml/symex" xmlns:wpg="http://schemas.microsoft.com/office/word/2010/wordprocessingGroup" xmlns:wpi="http://schemas.microsoft.com/office/word/2010/wordprocessingInk" xmlns:wne="http://schemas.microsoft.com/office/word/2006/wordml" xmlns:wps="http://schemas.microsoft.com/office/word/2010/wordprocessingShape" mc:Ignorable="w14 w15 w16se w16cid w16 w16cex w16sdtdh wp14">
+<w:ftr xmlns:wpc="http://schemas.microsoft.com/office/word/2010/wordprocessingCanvas" xmlns:cx="http://schemas.microsoft.com/office/drawing/2014/chartex" xmlns:cx1="http://schemas.microsoft.com/office/drawing/2015/9/8/chartex" xmlns:cx2="http://schemas.microsoft.com/office/drawing/2015/10/21/chartex" xmlns:cx3="http://schemas.microsoft.com/office/drawing/2016/5/9/chartex" xmlns:cx4="http://schemas.microsoft.com/office/drawing/2016/5/10/chartex" xmlns:cx5="http://schemas.microsoft.com/office/drawing/2016/5/11/chartex" xmlns:cx6="http://schemas.microsoft.com/office/drawing/2016/5/12/chartex" xmlns:cx7="http://schemas.microsoft.com/office/drawing/2016/5/13/chartex" xmlns:cx8="http://schemas.microsoft.com/office/drawing/2016/5/14/chartex" xmlns:mc="http://schemas.openxmlformats.org/markup-compatibility/2006" xmlns:aink="http://schemas.microsoft.com/office/drawing/2016/ink" xmlns:am3d="http://schemas.microsoft.com/office/drawing/2017/model3d" xmlns:o="urn:schemas-microsoft-com:office:office" xmlns:oel="http://schemas.microsoft.com/office/2019/extlst" xmlns:r="http://schemas.openxmlformats.org/officeDocument/2006/relationships" xmlns:m="http://schemas.openxmlformats.org/officeDocument/2006/math" xmlns:v="urn:schemas-microsoft-com:vml" xmlns:wp14="http://schemas.microsoft.com/office/word/2010/wordprocessingDrawing" xmlns:wp="http://schemas.openxmlformats.org/drawingml/2006/wordprocessingDrawing" xmlns:w10="urn:schemas-microsoft-com:office:word" xmlns:w="http://schemas.openxmlformats.org/wordprocessingml/2006/main" xmlns:w14="http://schemas.microsoft.com/office/word/2010/wordml" xmlns:w15="http://schemas.microsoft.com/office/word/2012/wordml" xmlns:w16cex="http://schemas.microsoft.com/office/word/2018/wordml/cex" xmlns:w16cid="http://schemas.microsoft.com/office/word/2016/wordml/cid" xmlns:w16="http://schemas.microsoft.com/office/word/2018/wordml" xmlns:w16du="http://schemas.microsoft.com/office/word/2023/wordml/word16du" xmlns:w16sdtdh="http://schemas.microsoft.com/office/word/2020/wordml/sdtdatahash" xmlns:w16sdtfl="http://schemas.microsoft.com/office/word/2024/wordml/sdtformatlock" xmlns:w16se="http://schemas.microsoft.com/office/word/2015/wordml/symex" xmlns:wpg="http://schemas.microsoft.com/office/word/2010/wordprocessingGroup" xmlns:wpi="http://schemas.microsoft.com/office/word/2010/wordprocessingInk" xmlns:wne="http://schemas.microsoft.com/office/word/2006/wordml" xmlns:wps="http://schemas.microsoft.com/office/word/2010/wordprocessingShape" mc:Ignorable="w14 w15 w16se w16cid w16 w16cex w16sdtdh w16sdtfl w16du wp14">
   <w:p>
     <w:pPr>
       <w:pStyle w:val="Header"/>
@@ -4866,7 +4851,7 @@
 </file>
 
 <file path=word/footer2.xml><?xml version="1.0" encoding="utf-8"?>
-<w:ftr xmlns:wpc="http://schemas.microsoft.com/office/word/2010/wordprocessingCanvas" xmlns:cx="http://schemas.microsoft.com/office/drawing/2014/chartex" xmlns:cx1="http://schemas.microsoft.com/office/drawing/2015/9/8/chartex" xmlns:cx2="http://schemas.microsoft.com/office/drawing/2015/10/21/chartex" xmlns:cx3="http://schemas.microsoft.com/office/drawing/2016/5/9/chartex" xmlns:cx4="http://schemas.microsoft.com/office/drawing/2016/5/10/chartex" xmlns:cx5="http://schemas.microsoft.com/office/drawing/2016/5/11/chartex" xmlns:cx6="http://schemas.microsoft.com/office/drawing/2016/5/12/chartex" xmlns:cx7="http://schemas.microsoft.com/office/drawing/2016/5/13/chartex" xmlns:cx8="http://schemas.microsoft.com/office/drawing/2016/5/14/chartex" xmlns:mc="http://schemas.openxmlformats.org/markup-compatibility/2006" xmlns:aink="http://schemas.microsoft.com/office/drawing/2016/ink" xmlns:am3d="http://schemas.microsoft.com/office/drawing/2017/model3d" xmlns:o="urn:schemas-microsoft-com:office:office" xmlns:r="http://schemas.openxmlformats.org/officeDocument/2006/relationships" xmlns:m="http://schemas.openxmlformats.org/officeDocument/2006/math" xmlns:v="urn:schemas-microsoft-com:vml" xmlns:wp14="http://schemas.microsoft.com/office/word/2010/wordprocessingDrawing" xmlns:wp="http://schemas.openxmlformats.org/drawingml/2006/wordprocessingDrawing" xmlns:w10="urn:schemas-microsoft-com:office:word" xmlns:w="http://schemas.openxmlformats.org/wordprocessingml/2006/main" xmlns:w14="http://schemas.microsoft.com/office/word/2010/wordml" xmlns:w15="http://schemas.microsoft.com/office/word/2012/wordml" xmlns:w16cex="http://schemas.microsoft.com/office/word/2018/wordml/cex" xmlns:w16cid="http://schemas.microsoft.com/office/word/2016/wordml/cid" xmlns:w16="http://schemas.microsoft.com/office/word/2018/wordml" xmlns:w16sdtdh="http://schemas.microsoft.com/office/word/2020/wordml/sdtdatahash" xmlns:w16se="http://schemas.microsoft.com/office/word/2015/wordml/symex" xmlns:wpg="http://schemas.microsoft.com/office/word/2010/wordprocessingGroup" xmlns:wpi="http://schemas.microsoft.com/office/word/2010/wordprocessingInk" xmlns:wne="http://schemas.microsoft.com/office/word/2006/wordml" xmlns:wps="http://schemas.microsoft.com/office/word/2010/wordprocessingShape" mc:Ignorable="w14 w15 w16se w16cid w16 w16cex w16sdtdh wp14">
+<w:ftr xmlns:wpc="http://schemas.microsoft.com/office/word/2010/wordprocessingCanvas" xmlns:cx="http://schemas.microsoft.com/office/drawing/2014/chartex" xmlns:cx1="http://schemas.microsoft.com/office/drawing/2015/9/8/chartex" xmlns:cx2="http://schemas.microsoft.com/office/drawing/2015/10/21/chartex" xmlns:cx3="http://schemas.microsoft.com/office/drawing/2016/5/9/chartex" xmlns:cx4="http://schemas.microsoft.com/office/drawing/2016/5/10/chartex" xmlns:cx5="http://schemas.microsoft.com/office/drawing/2016/5/11/chartex" xmlns:cx6="http://schemas.microsoft.com/office/drawing/2016/5/12/chartex" xmlns:cx7="http://schemas.microsoft.com/office/drawing/2016/5/13/chartex" xmlns:cx8="http://schemas.microsoft.com/office/drawing/2016/5/14/chartex" xmlns:mc="http://schemas.openxmlformats.org/markup-compatibility/2006" xmlns:aink="http://schemas.microsoft.com/office/drawing/2016/ink" xmlns:am3d="http://schemas.microsoft.com/office/drawing/2017/model3d" xmlns:o="urn:schemas-microsoft-com:office:office" xmlns:oel="http://schemas.microsoft.com/office/2019/extlst" xmlns:r="http://schemas.openxmlformats.org/officeDocument/2006/relationships" xmlns:m="http://schemas.openxmlformats.org/officeDocument/2006/math" xmlns:v="urn:schemas-microsoft-com:vml" xmlns:wp14="http://schemas.microsoft.com/office/word/2010/wordprocessingDrawing" xmlns:wp="http://schemas.openxmlformats.org/drawingml/2006/wordprocessingDrawing" xmlns:w10="urn:schemas-microsoft-com:office:word" xmlns:w="http://schemas.openxmlformats.org/wordprocessingml/2006/main" xmlns:w14="http://schemas.microsoft.com/office/word/2010/wordml" xmlns:w15="http://schemas.microsoft.com/office/word/2012/wordml" xmlns:w16cex="http://schemas.microsoft.com/office/word/2018/wordml/cex" xmlns:w16cid="http://schemas.microsoft.com/office/word/2016/wordml/cid" xmlns:w16="http://schemas.microsoft.com/office/word/2018/wordml" xmlns:w16du="http://schemas.microsoft.com/office/word/2023/wordml/word16du" xmlns:w16sdtdh="http://schemas.microsoft.com/office/word/2020/wordml/sdtdatahash" xmlns:w16sdtfl="http://schemas.microsoft.com/office/word/2024/wordml/sdtformatlock" xmlns:w16se="http://schemas.microsoft.com/office/word/2015/wordml/symex" xmlns:wpg="http://schemas.microsoft.com/office/word/2010/wordprocessingGroup" xmlns:wpi="http://schemas.microsoft.com/office/word/2010/wordprocessingInk" xmlns:wne="http://schemas.microsoft.com/office/word/2006/wordml" xmlns:wps="http://schemas.microsoft.com/office/word/2010/wordprocessingShape" mc:Ignorable="w14 w15 w16se w16cid w16 w16cex w16sdtdh w16sdtfl w16du wp14">
   <w:p>
     <w:pPr>
       <w:pStyle w:val="Header"/>
@@ -4936,7 +4921,7 @@
 </file>
 
 <file path=word/footnotes.xml><?xml version="1.0" encoding="utf-8"?>
-<w:footnotes xmlns:wpc="http://schemas.microsoft.com/office/word/2010/wordprocessingCanvas" xmlns:cx="http://schemas.microsoft.com/office/drawing/2014/chartex" xmlns:cx1="http://schemas.microsoft.com/office/drawing/2015/9/8/chartex" xmlns:cx2="http://schemas.microsoft.com/office/drawing/2015/10/21/chartex" xmlns:cx3="http://schemas.microsoft.com/office/drawing/2016/5/9/chartex" xmlns:cx4="http://schemas.microsoft.com/office/drawing/2016/5/10/chartex" xmlns:cx5="http://schemas.microsoft.com/office/drawing/2016/5/11/chartex" xmlns:cx6="http://schemas.microsoft.com/office/drawing/2016/5/12/chartex" xmlns:cx7="http://schemas.microsoft.com/office/drawing/2016/5/13/chartex" xmlns:cx8="http://schemas.microsoft.com/office/drawing/2016/5/14/chartex" xmlns:mc="http://schemas.openxmlformats.org/markup-compatibility/2006" xmlns:aink="http://schemas.microsoft.com/office/drawing/2016/ink" xmlns:am3d="http://schemas.microsoft.com/office/drawing/2017/model3d" xmlns:o="urn:schemas-microsoft-com:office:office" xmlns:r="http://schemas.openxmlformats.org/officeDocument/2006/relationships" xmlns:m="http://schemas.openxmlformats.org/officeDocument/2006/math" xmlns:v="urn:schemas-microsoft-com:vml" xmlns:wp14="http://schemas.microsoft.com/office/word/2010/wordprocessingDrawing" xmlns:wp="http://schemas.openxmlformats.org/drawingml/2006/wordprocessingDrawing" xmlns:w10="urn:schemas-microsoft-com:office:word" xmlns:w="http://schemas.openxmlformats.org/wordprocessingml/2006/main" xmlns:w14="http://schemas.microsoft.com/office/word/2010/wordml" xmlns:w15="http://schemas.microsoft.com/office/word/2012/wordml" xmlns:w16cex="http://schemas.microsoft.com/office/word/2018/wordml/cex" xmlns:w16cid="http://schemas.microsoft.com/office/word/2016/wordml/cid" xmlns:w16="http://schemas.microsoft.com/office/word/2018/wordml" xmlns:w16sdtdh="http://schemas.microsoft.com/office/word/2020/wordml/sdtdatahash" xmlns:w16se="http://schemas.microsoft.com/office/word/2015/wordml/symex" xmlns:wpg="http://schemas.microsoft.com/office/word/2010/wordprocessingGroup" xmlns:wpi="http://schemas.microsoft.com/office/word/2010/wordprocessingInk" xmlns:wne="http://schemas.microsoft.com/office/word/2006/wordml" xmlns:wps="http://schemas.microsoft.com/office/word/2010/wordprocessingShape" mc:Ignorable="w14 w15 w16se w16cid w16 w16cex w16sdtdh wp14">
+<w:footnotes xmlns:wpc="http://schemas.microsoft.com/office/word/2010/wordprocessingCanvas" xmlns:cx="http://schemas.microsoft.com/office/drawing/2014/chartex" xmlns:cx1="http://schemas.microsoft.com/office/drawing/2015/9/8/chartex" xmlns:cx2="http://schemas.microsoft.com/office/drawing/2015/10/21/chartex" xmlns:cx3="http://schemas.microsoft.com/office/drawing/2016/5/9/chartex" xmlns:cx4="http://schemas.microsoft.com/office/drawing/2016/5/10/chartex" xmlns:cx5="http://schemas.microsoft.com/office/drawing/2016/5/11/chartex" xmlns:cx6="http://schemas.microsoft.com/office/drawing/2016/5/12/chartex" xmlns:cx7="http://schemas.microsoft.com/office/drawing/2016/5/13/chartex" xmlns:cx8="http://schemas.microsoft.com/office/drawing/2016/5/14/chartex" xmlns:mc="http://schemas.openxmlformats.org/markup-compatibility/2006" xmlns:aink="http://schemas.microsoft.com/office/drawing/2016/ink" xmlns:am3d="http://schemas.microsoft.com/office/drawing/2017/model3d" xmlns:o="urn:schemas-microsoft-com:office:office" xmlns:oel="http://schemas.microsoft.com/office/2019/extlst" xmlns:r="http://schemas.openxmlformats.org/officeDocument/2006/relationships" xmlns:m="http://schemas.openxmlformats.org/officeDocument/2006/math" xmlns:v="urn:schemas-microsoft-com:vml" xmlns:wp14="http://schemas.microsoft.com/office/word/2010/wordprocessingDrawing" xmlns:wp="http://schemas.openxmlformats.org/drawingml/2006/wordprocessingDrawing" xmlns:w10="urn:schemas-microsoft-com:office:word" xmlns:w="http://schemas.openxmlformats.org/wordprocessingml/2006/main" xmlns:w14="http://schemas.microsoft.com/office/word/2010/wordml" xmlns:w15="http://schemas.microsoft.com/office/word/2012/wordml" xmlns:w16cex="http://schemas.microsoft.com/office/word/2018/wordml/cex" xmlns:w16cid="http://schemas.microsoft.com/office/word/2016/wordml/cid" xmlns:w16="http://schemas.microsoft.com/office/word/2018/wordml" xmlns:w16du="http://schemas.microsoft.com/office/word/2023/wordml/word16du" xmlns:w16sdtdh="http://schemas.microsoft.com/office/word/2020/wordml/sdtdatahash" xmlns:w16sdtfl="http://schemas.microsoft.com/office/word/2024/wordml/sdtformatlock" xmlns:w16se="http://schemas.microsoft.com/office/word/2015/wordml/symex" xmlns:wpg="http://schemas.microsoft.com/office/word/2010/wordprocessingGroup" xmlns:wpi="http://schemas.microsoft.com/office/word/2010/wordprocessingInk" xmlns:wne="http://schemas.microsoft.com/office/word/2006/wordml" xmlns:wps="http://schemas.microsoft.com/office/word/2010/wordprocessingShape" mc:Ignorable="w14 w15 w16se w16cid w16 w16cex w16sdtdh w16sdtfl w16du wp14">
   <w:footnote w:type="separator" w:id="-1">
     <w:p>
       <w:pPr>
@@ -4961,7 +4946,7 @@
 </file>
 
 <file path=word/header1.xml><?xml version="1.0" encoding="utf-8"?>
-<w:hdr xmlns:wpc="http://schemas.microsoft.com/office/word/2010/wordprocessingCanvas" xmlns:cx="http://schemas.microsoft.com/office/drawing/2014/chartex" xmlns:cx1="http://schemas.microsoft.com/office/drawing/2015/9/8/chartex" xmlns:cx2="http://schemas.microsoft.com/office/drawing/2015/10/21/chartex" xmlns:cx3="http://schemas.microsoft.com/office/drawing/2016/5/9/chartex" xmlns:cx4="http://schemas.microsoft.com/office/drawing/2016/5/10/chartex" xmlns:cx5="http://schemas.microsoft.com/office/drawing/2016/5/11/chartex" xmlns:cx6="http://schemas.microsoft.com/office/drawing/2016/5/12/chartex" xmlns:cx7="http://schemas.microsoft.com/office/drawing/2016/5/13/chartex" xmlns:cx8="http://schemas.microsoft.com/office/drawing/2016/5/14/chartex" xmlns:mc="http://schemas.openxmlformats.org/markup-compatibility/2006" xmlns:aink="http://schemas.microsoft.com/office/drawing/2016/ink" xmlns:am3d="http://schemas.microsoft.com/office/drawing/2017/model3d" xmlns:o="urn:schemas-microsoft-com:office:office" xmlns:r="http://schemas.openxmlformats.org/officeDocument/2006/relationships" xmlns:m="http://schemas.openxmlformats.org/officeDocument/2006/math" xmlns:v="urn:schemas-microsoft-com:vml" xmlns:wp14="http://schemas.microsoft.com/office/word/2010/wordprocessingDrawing" xmlns:wp="http://schemas.openxmlformats.org/drawingml/2006/wordprocessingDrawing" xmlns:w10="urn:schemas-microsoft-com:office:word" xmlns:w="http://schemas.openxmlformats.org/wordprocessingml/2006/main" xmlns:w14="http://schemas.microsoft.com/office/word/2010/wordml" xmlns:w15="http://schemas.microsoft.com/office/word/2012/wordml" xmlns:w16cex="http://schemas.microsoft.com/office/word/2018/wordml/cex" xmlns:w16cid="http://schemas.microsoft.com/office/word/2016/wordml/cid" xmlns:w16="http://schemas.microsoft.com/office/word/2018/wordml" xmlns:w16sdtdh="http://schemas.microsoft.com/office/word/2020/wordml/sdtdatahash" xmlns:w16se="http://schemas.microsoft.com/office/word/2015/wordml/symex" xmlns:wpg="http://schemas.microsoft.com/office/word/2010/wordprocessingGroup" xmlns:wpi="http://schemas.microsoft.com/office/word/2010/wordprocessingInk" xmlns:wne="http://schemas.microsoft.com/office/word/2006/wordml" xmlns:wps="http://schemas.microsoft.com/office/word/2010/wordprocessingShape" mc:Ignorable="w14 w15 w16se w16cid w16 w16cex w16sdtdh wp14">
+<w:hdr xmlns:wpc="http://schemas.microsoft.com/office/word/2010/wordprocessingCanvas" xmlns:cx="http://schemas.microsoft.com/office/drawing/2014/chartex" xmlns:cx1="http://schemas.microsoft.com/office/drawing/2015/9/8/chartex" xmlns:cx2="http://schemas.microsoft.com/office/drawing/2015/10/21/chartex" xmlns:cx3="http://schemas.microsoft.com/office/drawing/2016/5/9/chartex" xmlns:cx4="http://schemas.microsoft.com/office/drawing/2016/5/10/chartex" xmlns:cx5="http://schemas.microsoft.com/office/drawing/2016/5/11/chartex" xmlns:cx6="http://schemas.microsoft.com/office/drawing/2016/5/12/chartex" xmlns:cx7="http://schemas.microsoft.com/office/drawing/2016/5/13/chartex" xmlns:cx8="http://schemas.microsoft.com/office/drawing/2016/5/14/chartex" xmlns:mc="http://schemas.openxmlformats.org/markup-compatibility/2006" xmlns:aink="http://schemas.microsoft.com/office/drawing/2016/ink" xmlns:am3d="http://schemas.microsoft.com/office/drawing/2017/model3d" xmlns:o="urn:schemas-microsoft-com:office:office" xmlns:oel="http://schemas.microsoft.com/office/2019/extlst" xmlns:r="http://schemas.openxmlformats.org/officeDocument/2006/relationships" xmlns:m="http://schemas.openxmlformats.org/officeDocument/2006/math" xmlns:v="urn:schemas-microsoft-com:vml" xmlns:wp14="http://schemas.microsoft.com/office/word/2010/wordprocessingDrawing" xmlns:wp="http://schemas.openxmlformats.org/drawingml/2006/wordprocessingDrawing" xmlns:w10="urn:schemas-microsoft-com:office:word" xmlns:w="http://schemas.openxmlformats.org/wordprocessingml/2006/main" xmlns:w14="http://schemas.microsoft.com/office/word/2010/wordml" xmlns:w15="http://schemas.microsoft.com/office/word/2012/wordml" xmlns:w16cex="http://schemas.microsoft.com/office/word/2018/wordml/cex" xmlns:w16cid="http://schemas.microsoft.com/office/word/2016/wordml/cid" xmlns:w16="http://schemas.microsoft.com/office/word/2018/wordml" xmlns:w16du="http://schemas.microsoft.com/office/word/2023/wordml/word16du" xmlns:w16sdtdh="http://schemas.microsoft.com/office/word/2020/wordml/sdtdatahash" xmlns:w16sdtfl="http://schemas.microsoft.com/office/word/2024/wordml/sdtformatlock" xmlns:w16se="http://schemas.microsoft.com/office/word/2015/wordml/symex" xmlns:wpg="http://schemas.microsoft.com/office/word/2010/wordprocessingGroup" xmlns:wpi="http://schemas.microsoft.com/office/word/2010/wordprocessingInk" xmlns:wne="http://schemas.microsoft.com/office/word/2006/wordml" xmlns:wps="http://schemas.microsoft.com/office/word/2010/wordprocessingShape" mc:Ignorable="w14 w15 w16se w16cid w16 w16cex w16sdtdh w16sdtfl w16du wp14">
   <w:p>
     <w:pPr>
       <w:pStyle w:val="Header"/>
@@ -5037,7 +5022,7 @@
 </file>
 
 <file path=word/numbering.xml><?xml version="1.0" encoding="utf-8"?>
-<w:numbering xmlns:wpc="http://schemas.microsoft.com/office/word/2010/wordprocessingCanvas" xmlns:cx="http://schemas.microsoft.com/office/drawing/2014/chartex" xmlns:cx1="http://schemas.microsoft.com/office/drawing/2015/9/8/chartex" xmlns:cx2="http://schemas.microsoft.com/office/drawing/2015/10/21/chartex" xmlns:cx3="http://schemas.microsoft.com/office/drawing/2016/5/9/chartex" xmlns:cx4="http://schemas.microsoft.com/office/drawing/2016/5/10/chartex" xmlns:cx5="http://schemas.microsoft.com/office/drawing/2016/5/11/chartex" xmlns:cx6="http://schemas.microsoft.com/office/drawing/2016/5/12/chartex" xmlns:cx7="http://schemas.microsoft.com/office/drawing/2016/5/13/chartex" xmlns:cx8="http://schemas.microsoft.com/office/drawing/2016/5/14/chartex" xmlns:mc="http://schemas.openxmlformats.org/markup-compatibility/2006" xmlns:aink="http://schemas.microsoft.com/office/drawing/2016/ink" xmlns:am3d="http://schemas.microsoft.com/office/drawing/2017/model3d" xmlns:o="urn:schemas-microsoft-com:office:office" xmlns:r="http://schemas.openxmlformats.org/officeDocument/2006/relationships" xmlns:m="http://schemas.openxmlformats.org/officeDocument/2006/math" xmlns:v="urn:schemas-microsoft-com:vml" xmlns:wp14="http://schemas.microsoft.com/office/word/2010/wordprocessingDrawing" xmlns:wp="http://schemas.openxmlformats.org/drawingml/2006/wordprocessingDrawing" xmlns:w10="urn:schemas-microsoft-com:office:word" xmlns:w="http://schemas.openxmlformats.org/wordprocessingml/2006/main" xmlns:w14="http://schemas.microsoft.com/office/word/2010/wordml" xmlns:w15="http://schemas.microsoft.com/office/word/2012/wordml" xmlns:w16cex="http://schemas.microsoft.com/office/word/2018/wordml/cex" xmlns:w16cid="http://schemas.microsoft.com/office/word/2016/wordml/cid" xmlns:w16="http://schemas.microsoft.com/office/word/2018/wordml" xmlns:w16sdtdh="http://schemas.microsoft.com/office/word/2020/wordml/sdtdatahash" xmlns:w16se="http://schemas.microsoft.com/office/word/2015/wordml/symex" xmlns:wpg="http://schemas.microsoft.com/office/word/2010/wordprocessingGroup" xmlns:wpi="http://schemas.microsoft.com/office/word/2010/wordprocessingInk" xmlns:wne="http://schemas.microsoft.com/office/word/2006/wordml" xmlns:wps="http://schemas.microsoft.com/office/word/2010/wordprocessingShape" mc:Ignorable="w14 w15 w16se w16cid w16 w16cex w16sdtdh wp14">
+<w:numbering xmlns:wpc="http://schemas.microsoft.com/office/word/2010/wordprocessingCanvas" xmlns:cx="http://schemas.microsoft.com/office/drawing/2014/chartex" xmlns:cx1="http://schemas.microsoft.com/office/drawing/2015/9/8/chartex" xmlns:cx2="http://schemas.microsoft.com/office/drawing/2015/10/21/chartex" xmlns:cx3="http://schemas.microsoft.com/office/drawing/2016/5/9/chartex" xmlns:cx4="http://schemas.microsoft.com/office/drawing/2016/5/10/chartex" xmlns:cx5="http://schemas.microsoft.com/office/drawing/2016/5/11/chartex" xmlns:cx6="http://schemas.microsoft.com/office/drawing/2016/5/12/chartex" xmlns:cx7="http://schemas.microsoft.com/office/drawing/2016/5/13/chartex" xmlns:cx8="http://schemas.microsoft.com/office/drawing/2016/5/14/chartex" xmlns:mc="http://schemas.openxmlformats.org/markup-compatibility/2006" xmlns:aink="http://schemas.microsoft.com/office/drawing/2016/ink" xmlns:am3d="http://schemas.microsoft.com/office/drawing/2017/model3d" xmlns:o="urn:schemas-microsoft-com:office:office" xmlns:oel="http://schemas.microsoft.com/office/2019/extlst" xmlns:r="http://schemas.openxmlformats.org/officeDocument/2006/relationships" xmlns:m="http://schemas.openxmlformats.org/officeDocument/2006/math" xmlns:v="urn:schemas-microsoft-com:vml" xmlns:wp14="http://schemas.microsoft.com/office/word/2010/wordprocessingDrawing" xmlns:wp="http://schemas.openxmlformats.org/drawingml/2006/wordprocessingDrawing" xmlns:w10="urn:schemas-microsoft-com:office:word" xmlns:w="http://schemas.openxmlformats.org/wordprocessingml/2006/main" xmlns:w14="http://schemas.microsoft.com/office/word/2010/wordml" xmlns:w15="http://schemas.microsoft.com/office/word/2012/wordml" xmlns:w16cex="http://schemas.microsoft.com/office/word/2018/wordml/cex" xmlns:w16cid="http://schemas.microsoft.com/office/word/2016/wordml/cid" xmlns:w16="http://schemas.microsoft.com/office/word/2018/wordml" xmlns:w16du="http://schemas.microsoft.com/office/word/2023/wordml/word16du" xmlns:w16sdtdh="http://schemas.microsoft.com/office/word/2020/wordml/sdtdatahash" xmlns:w16sdtfl="http://schemas.microsoft.com/office/word/2024/wordml/sdtformatlock" xmlns:w16se="http://schemas.microsoft.com/office/word/2015/wordml/symex" xmlns:wpg="http://schemas.microsoft.com/office/word/2010/wordprocessingGroup" xmlns:wpi="http://schemas.microsoft.com/office/word/2010/wordprocessingInk" xmlns:wne="http://schemas.microsoft.com/office/word/2006/wordml" xmlns:wps="http://schemas.microsoft.com/office/word/2010/wordprocessingShape" mc:Ignorable="w14 w15 w16se w16cid w16 w16cex w16sdtdh w16sdtfl w16du wp14">
   <w:abstractNum w:abstractNumId="0" w15:restartNumberingAfterBreak="0">
     <w:nsid w:val="0DA47729"/>
     <w:multiLevelType w:val="multilevel"/>
@@ -6290,44 +6275,44 @@
       </w:pPr>
     </w:lvl>
   </w:abstractNum>
-  <w:num w:numId="1">
+  <w:num w:numId="1" w16cid:durableId="876508787">
     <w:abstractNumId w:val="5"/>
   </w:num>
-  <w:num w:numId="2">
+  <w:num w:numId="2" w16cid:durableId="1796217913">
     <w:abstractNumId w:val="0"/>
   </w:num>
-  <w:num w:numId="3">
+  <w:num w:numId="3" w16cid:durableId="744182592">
     <w:abstractNumId w:val="9"/>
   </w:num>
-  <w:num w:numId="4">
+  <w:num w:numId="4" w16cid:durableId="621352390">
     <w:abstractNumId w:val="1"/>
   </w:num>
-  <w:num w:numId="5">
+  <w:num w:numId="5" w16cid:durableId="398676913">
     <w:abstractNumId w:val="4"/>
   </w:num>
-  <w:num w:numId="6">
+  <w:num w:numId="6" w16cid:durableId="1361199654">
     <w:abstractNumId w:val="3"/>
   </w:num>
-  <w:num w:numId="7">
+  <w:num w:numId="7" w16cid:durableId="2088451453">
     <w:abstractNumId w:val="10"/>
   </w:num>
-  <w:num w:numId="8">
+  <w:num w:numId="8" w16cid:durableId="1055085874">
     <w:abstractNumId w:val="8"/>
   </w:num>
-  <w:num w:numId="9">
+  <w:num w:numId="9" w16cid:durableId="1156920681">
     <w:abstractNumId w:val="2"/>
   </w:num>
-  <w:num w:numId="10">
+  <w:num w:numId="10" w16cid:durableId="273682776">
     <w:abstractNumId w:val="6"/>
   </w:num>
-  <w:num w:numId="11">
+  <w:num w:numId="11" w16cid:durableId="463810670">
     <w:abstractNumId w:val="7"/>
   </w:num>
 </w:numbering>
 </file>
 
 <file path=word/styles.xml><?xml version="1.0" encoding="utf-8"?>
-<w:styles xmlns:mc="http://schemas.openxmlformats.org/markup-compatibility/2006" xmlns:r="http://schemas.openxmlformats.org/officeDocument/2006/relationships" xmlns:w="http://schemas.openxmlformats.org/wordprocessingml/2006/main" xmlns:w14="http://schemas.microsoft.com/office/word/2010/wordml" xmlns:w15="http://schemas.microsoft.com/office/word/2012/wordml" xmlns:w16cex="http://schemas.microsoft.com/office/word/2018/wordml/cex" xmlns:w16cid="http://schemas.microsoft.com/office/word/2016/wordml/cid" xmlns:w16="http://schemas.microsoft.com/office/word/2018/wordml" xmlns:w16sdtdh="http://schemas.microsoft.com/office/word/2020/wordml/sdtdatahash" xmlns:w16se="http://schemas.microsoft.com/office/word/2015/wordml/symex" mc:Ignorable="w14 w15 w16se w16cid w16 w16cex w16sdtdh">
+<w:styles xmlns:mc="http://schemas.openxmlformats.org/markup-compatibility/2006" xmlns:r="http://schemas.openxmlformats.org/officeDocument/2006/relationships" xmlns:w="http://schemas.openxmlformats.org/wordprocessingml/2006/main" xmlns:w14="http://schemas.microsoft.com/office/word/2010/wordml" xmlns:w15="http://schemas.microsoft.com/office/word/2012/wordml" xmlns:w16cex="http://schemas.microsoft.com/office/word/2018/wordml/cex" xmlns:w16cid="http://schemas.microsoft.com/office/word/2016/wordml/cid" xmlns:w16="http://schemas.microsoft.com/office/word/2018/wordml" xmlns:w16du="http://schemas.microsoft.com/office/word/2023/wordml/word16du" xmlns:w16sdtdh="http://schemas.microsoft.com/office/word/2020/wordml/sdtdatahash" xmlns:w16sdtfl="http://schemas.microsoft.com/office/word/2024/wordml/sdtformatlock" xmlns:w16se="http://schemas.microsoft.com/office/word/2015/wordml/symex" mc:Ignorable="w14 w15 w16se w16cid w16 w16cex w16sdtdh w16sdtfl w16du">
   <w:docDefaults>
     <w:rPrDefault>
       <w:rPr>
@@ -6840,7 +6825,6 @@
   <w:style w:type="character" w:default="1" w:styleId="DefaultParagraphFont">
     <w:name w:val="Default Paragraph Font"/>
     <w:uiPriority w:val="1"/>
-    <w:semiHidden/>
     <w:unhideWhenUsed/>
   </w:style>
   <w:style w:type="table" w:default="1" w:styleId="TableNormal">

</xml_diff>

<commit_message>
Added AIM Statements to Syllabus Generator
</commit_message>
<xml_diff>
--- a/public/word-template/UBC-O_default.docx
+++ b/public/word-template/UBC-O_default.docx
@@ -18,6 +18,7 @@
         </w:rPr>
         <w:t>${</w:t>
       </w:r>
+      <w:proofErr w:type="spellStart"/>
       <w:r>
         <w:rPr>
           <w:rFonts w:ascii="Calibri" w:hAnsi="Calibri" w:cs="Times"/>
@@ -32,7 +33,16 @@
           <w:sz w:val="24"/>
           <w:szCs w:val="24"/>
         </w:rPr>
-        <w:t>and}</w:t>
+        <w:t>and</w:t>
+      </w:r>
+      <w:proofErr w:type="spellEnd"/>
+      <w:r>
+        <w:rPr>
+          <w:rFonts w:ascii="Calibri" w:hAnsi="Calibri" w:cs="Times"/>
+          <w:sz w:val="24"/>
+          <w:szCs w:val="24"/>
+        </w:rPr>
+        <w:t>}</w:t>
       </w:r>
     </w:p>
     <w:p>
@@ -87,6 +97,7 @@
         </w:rPr>
         <w:t>${/</w:t>
       </w:r>
+      <w:proofErr w:type="spellStart"/>
       <w:r>
         <w:rPr>
           <w:rFonts w:ascii="Calibri" w:hAnsi="Calibri" w:cs="Times"/>
@@ -101,7 +112,16 @@
           <w:sz w:val="24"/>
           <w:szCs w:val="24"/>
         </w:rPr>
-        <w:t>and}</w:t>
+        <w:t>and</w:t>
+      </w:r>
+      <w:proofErr w:type="spellEnd"/>
+      <w:r>
+        <w:rPr>
+          <w:rFonts w:ascii="Calibri" w:hAnsi="Calibri" w:cs="Times"/>
+          <w:sz w:val="24"/>
+          <w:szCs w:val="24"/>
+        </w:rPr>
+        <w:t>}</w:t>
       </w:r>
     </w:p>
     <w:p>
@@ -109,10 +129,26 @@
         <w:pStyle w:val="Heading1"/>
       </w:pPr>
       <w:r>
-        <w:t>${courseName}:</w:t>
-      </w:r>
-      <w:r>
-        <w:t xml:space="preserve"> ${courseTitle}</w:t>
+        <w:t>${</w:t>
+      </w:r>
+      <w:proofErr w:type="spellStart"/>
+      <w:r>
+        <w:t>courseName</w:t>
+      </w:r>
+      <w:proofErr w:type="spellEnd"/>
+      <w:r>
+        <w:t>}:</w:t>
+      </w:r>
+      <w:r>
+        <w:t xml:space="preserve"> ${</w:t>
+      </w:r>
+      <w:proofErr w:type="spellStart"/>
+      <w:r>
+        <w:t>courseTitle</w:t>
+      </w:r>
+      <w:proofErr w:type="spellEnd"/>
+      <w:r>
+        <w:t>}</w:t>
       </w:r>
     </w:p>
     <w:p>
@@ -139,7 +175,25 @@
           <w:sz w:val="24"/>
           <w:szCs w:val="24"/>
         </w:rPr>
-        <w:t>${NoFaculty}</w:t>
+        <w:t>${</w:t>
+      </w:r>
+      <w:proofErr w:type="spellStart"/>
+      <w:r>
+        <w:rPr>
+          <w:rFonts w:cstheme="minorHAnsi"/>
+          <w:sz w:val="24"/>
+          <w:szCs w:val="24"/>
+        </w:rPr>
+        <w:t>NoFaculty</w:t>
+      </w:r>
+      <w:proofErr w:type="spellEnd"/>
+      <w:r>
+        <w:rPr>
+          <w:rFonts w:cstheme="minorHAnsi"/>
+          <w:sz w:val="24"/>
+          <w:szCs w:val="24"/>
+        </w:rPr>
+        <w:t>}</w:t>
       </w:r>
     </w:p>
     <w:p>
@@ -182,24 +236,51 @@
           <w:sz w:val="24"/>
           <w:szCs w:val="24"/>
         </w:rPr>
-        <w:t>${/NoFaculty}</w:t>
-      </w:r>
-    </w:p>
-    <w:p>
-      <w:pPr>
-        <w:rPr>
-          <w:rFonts w:cstheme="minorHAnsi"/>
-          <w:sz w:val="24"/>
-          <w:szCs w:val="24"/>
-        </w:rPr>
-      </w:pPr>
-      <w:r>
-        <w:rPr>
-          <w:rFonts w:cstheme="minorHAnsi"/>
-          <w:sz w:val="24"/>
-          <w:szCs w:val="24"/>
-        </w:rPr>
-        <w:t>${No</w:t>
+        <w:t>${/</w:t>
+      </w:r>
+      <w:proofErr w:type="spellStart"/>
+      <w:r>
+        <w:rPr>
+          <w:rFonts w:cstheme="minorHAnsi"/>
+          <w:sz w:val="24"/>
+          <w:szCs w:val="24"/>
+        </w:rPr>
+        <w:t>NoFaculty</w:t>
+      </w:r>
+      <w:proofErr w:type="spellEnd"/>
+      <w:r>
+        <w:rPr>
+          <w:rFonts w:cstheme="minorHAnsi"/>
+          <w:sz w:val="24"/>
+          <w:szCs w:val="24"/>
+        </w:rPr>
+        <w:t>}</w:t>
+      </w:r>
+    </w:p>
+    <w:p>
+      <w:pPr>
+        <w:rPr>
+          <w:rFonts w:cstheme="minorHAnsi"/>
+          <w:sz w:val="24"/>
+          <w:szCs w:val="24"/>
+        </w:rPr>
+      </w:pPr>
+      <w:r>
+        <w:rPr>
+          <w:rFonts w:cstheme="minorHAnsi"/>
+          <w:sz w:val="24"/>
+          <w:szCs w:val="24"/>
+        </w:rPr>
+        <w:t>${</w:t>
+      </w:r>
+      <w:proofErr w:type="spellStart"/>
+      <w:r>
+        <w:rPr>
+          <w:rFonts w:cstheme="minorHAnsi"/>
+          <w:sz w:val="24"/>
+          <w:szCs w:val="24"/>
+        </w:rPr>
+        <w:t>No</w:t>
       </w:r>
       <w:r>
         <w:rPr>
@@ -209,6 +290,7 @@
         </w:rPr>
         <w:t>CourseSection</w:t>
       </w:r>
+      <w:proofErr w:type="spellEnd"/>
       <w:r>
         <w:rPr>
           <w:rFonts w:cstheme="minorHAnsi"/>
@@ -252,6 +334,7 @@
         </w:rPr>
         <w:t>${</w:t>
       </w:r>
+      <w:proofErr w:type="spellStart"/>
       <w:r>
         <w:rPr>
           <w:rFonts w:cstheme="minorHAnsi"/>
@@ -260,6 +343,7 @@
         </w:rPr>
         <w:t>courseSection</w:t>
       </w:r>
+      <w:proofErr w:type="spellEnd"/>
       <w:r>
         <w:rPr>
           <w:rFonts w:cstheme="minorHAnsi"/>
@@ -283,7 +367,16 @@
           <w:sz w:val="24"/>
           <w:szCs w:val="24"/>
         </w:rPr>
-        <w:t>${/No</w:t>
+        <w:t>${/</w:t>
+      </w:r>
+      <w:proofErr w:type="spellStart"/>
+      <w:r>
+        <w:rPr>
+          <w:rFonts w:cstheme="minorHAnsi"/>
+          <w:sz w:val="24"/>
+          <w:szCs w:val="24"/>
+        </w:rPr>
+        <w:t>No</w:t>
       </w:r>
       <w:r>
         <w:rPr>
@@ -293,6 +386,7 @@
         </w:rPr>
         <w:t>CourseSection</w:t>
       </w:r>
+      <w:proofErr w:type="spellEnd"/>
       <w:r>
         <w:rPr>
           <w:rFonts w:cstheme="minorHAnsi"/>
@@ -316,7 +410,25 @@
           <w:sz w:val="24"/>
           <w:szCs w:val="24"/>
         </w:rPr>
-        <w:t>${NoDepartment}</w:t>
+        <w:t>${</w:t>
+      </w:r>
+      <w:proofErr w:type="spellStart"/>
+      <w:r>
+        <w:rPr>
+          <w:rFonts w:cstheme="minorHAnsi"/>
+          <w:sz w:val="24"/>
+          <w:szCs w:val="24"/>
+        </w:rPr>
+        <w:t>NoDepartment</w:t>
+      </w:r>
+      <w:proofErr w:type="spellEnd"/>
+      <w:r>
+        <w:rPr>
+          <w:rFonts w:cstheme="minorHAnsi"/>
+          <w:sz w:val="24"/>
+          <w:szCs w:val="24"/>
+        </w:rPr>
+        <w:t>}</w:t>
       </w:r>
     </w:p>
     <w:p>
@@ -359,7 +471,25 @@
           <w:sz w:val="24"/>
           <w:szCs w:val="24"/>
         </w:rPr>
-        <w:t>${/NoDepartment}</w:t>
+        <w:t>${/</w:t>
+      </w:r>
+      <w:proofErr w:type="spellStart"/>
+      <w:r>
+        <w:rPr>
+          <w:rFonts w:cstheme="minorHAnsi"/>
+          <w:sz w:val="24"/>
+          <w:szCs w:val="24"/>
+        </w:rPr>
+        <w:t>NoDepartment</w:t>
+      </w:r>
+      <w:proofErr w:type="spellEnd"/>
+      <w:r>
+        <w:rPr>
+          <w:rFonts w:cstheme="minorHAnsi"/>
+          <w:sz w:val="24"/>
+          <w:szCs w:val="24"/>
+        </w:rPr>
+        <w:t>}</w:t>
       </w:r>
     </w:p>
     <w:p>
@@ -405,6 +535,7 @@
         </w:rPr>
         <w:t xml:space="preserve"> ${</w:t>
       </w:r>
+      <w:proofErr w:type="spellStart"/>
       <w:r>
         <w:rPr>
           <w:rFonts w:ascii="Calibri" w:hAnsi="Calibri" w:cs="Times"/>
@@ -421,6 +552,7 @@
         </w:rPr>
         <w:t>Instructor</w:t>
       </w:r>
+      <w:proofErr w:type="spellEnd"/>
       <w:r>
         <w:rPr>
           <w:rFonts w:ascii="Calibri" w:hAnsi="Calibri" w:cs="Times"/>
@@ -457,7 +589,25 @@
           <w:sz w:val="24"/>
           <w:szCs w:val="24"/>
         </w:rPr>
-        <w:t xml:space="preserve"> ${courseInstructorEmail}</w:t>
+        <w:t xml:space="preserve"> ${</w:t>
+      </w:r>
+      <w:proofErr w:type="spellStart"/>
+      <w:r>
+        <w:rPr>
+          <w:rFonts w:ascii="Calibri" w:hAnsi="Calibri" w:cs="Times"/>
+          <w:sz w:val="24"/>
+          <w:szCs w:val="24"/>
+        </w:rPr>
+        <w:t>courseInstructorEmail</w:t>
+      </w:r>
+      <w:proofErr w:type="spellEnd"/>
+      <w:r>
+        <w:rPr>
+          <w:rFonts w:ascii="Calibri" w:hAnsi="Calibri" w:cs="Times"/>
+          <w:sz w:val="24"/>
+          <w:szCs w:val="24"/>
+        </w:rPr>
+        <w:t>}</w:t>
       </w:r>
     </w:p>
     <w:p>
@@ -526,6 +676,7 @@
         </w:rPr>
         <w:t>${</w:t>
       </w:r>
+      <w:proofErr w:type="spellStart"/>
       <w:r>
         <w:rPr>
           <w:rFonts w:ascii="Calibri" w:hAnsi="Calibri" w:cs="Times"/>
@@ -534,6 +685,7 @@
         </w:rPr>
         <w:t>courseYear</w:t>
       </w:r>
+      <w:proofErr w:type="spellEnd"/>
       <w:r>
         <w:rPr>
           <w:rFonts w:ascii="Calibri" w:hAnsi="Calibri" w:cs="Times"/>
@@ -577,24 +729,60 @@
           <w:sz w:val="24"/>
           <w:szCs w:val="24"/>
         </w:rPr>
-        <w:t xml:space="preserve"> ${deliveryModality}</w:t>
-      </w:r>
-    </w:p>
-    <w:p>
-      <w:pPr>
-        <w:rPr>
-          <w:rFonts w:ascii="Calibri" w:hAnsi="Calibri" w:cs="Times"/>
-          <w:sz w:val="24"/>
-          <w:szCs w:val="24"/>
-        </w:rPr>
-      </w:pPr>
-      <w:r>
-        <w:rPr>
-          <w:rFonts w:ascii="Calibri" w:hAnsi="Calibri" w:cs="Times"/>
-          <w:sz w:val="24"/>
-          <w:szCs w:val="24"/>
-        </w:rPr>
-        <w:t>${NoCourseLocation}</w:t>
+        <w:t xml:space="preserve"> ${</w:t>
+      </w:r>
+      <w:proofErr w:type="spellStart"/>
+      <w:r>
+        <w:rPr>
+          <w:rFonts w:ascii="Calibri" w:hAnsi="Calibri" w:cs="Times"/>
+          <w:sz w:val="24"/>
+          <w:szCs w:val="24"/>
+        </w:rPr>
+        <w:t>deliveryModality</w:t>
+      </w:r>
+      <w:proofErr w:type="spellEnd"/>
+      <w:r>
+        <w:rPr>
+          <w:rFonts w:ascii="Calibri" w:hAnsi="Calibri" w:cs="Times"/>
+          <w:sz w:val="24"/>
+          <w:szCs w:val="24"/>
+        </w:rPr>
+        <w:t>}</w:t>
+      </w:r>
+    </w:p>
+    <w:p>
+      <w:pPr>
+        <w:rPr>
+          <w:rFonts w:ascii="Calibri" w:hAnsi="Calibri" w:cs="Times"/>
+          <w:sz w:val="24"/>
+          <w:szCs w:val="24"/>
+        </w:rPr>
+      </w:pPr>
+      <w:r>
+        <w:rPr>
+          <w:rFonts w:ascii="Calibri" w:hAnsi="Calibri" w:cs="Times"/>
+          <w:sz w:val="24"/>
+          <w:szCs w:val="24"/>
+        </w:rPr>
+        <w:t>${</w:t>
+      </w:r>
+      <w:proofErr w:type="spellStart"/>
+      <w:r>
+        <w:rPr>
+          <w:rFonts w:ascii="Calibri" w:hAnsi="Calibri" w:cs="Times"/>
+          <w:sz w:val="24"/>
+          <w:szCs w:val="24"/>
+        </w:rPr>
+        <w:t>NoCourseLocation</w:t>
+      </w:r>
+      <w:proofErr w:type="spellEnd"/>
+      <w:r>
+        <w:rPr>
+          <w:rFonts w:ascii="Calibri" w:hAnsi="Calibri" w:cs="Times"/>
+          <w:sz w:val="24"/>
+          <w:szCs w:val="24"/>
+        </w:rPr>
+        <w:t>}</w:t>
       </w:r>
     </w:p>
     <w:p>
@@ -620,41 +808,95 @@
           <w:sz w:val="24"/>
           <w:szCs w:val="24"/>
         </w:rPr>
-        <w:t xml:space="preserve"> ${courseLocation}</w:t>
-      </w:r>
-    </w:p>
-    <w:p>
-      <w:pPr>
-        <w:rPr>
-          <w:rFonts w:ascii="Calibri" w:hAnsi="Calibri" w:cs="Times"/>
-          <w:sz w:val="24"/>
-          <w:szCs w:val="24"/>
-        </w:rPr>
-      </w:pPr>
-      <w:r>
-        <w:rPr>
-          <w:rFonts w:ascii="Calibri" w:hAnsi="Calibri" w:cs="Times"/>
-          <w:sz w:val="24"/>
-          <w:szCs w:val="24"/>
-        </w:rPr>
-        <w:t>${/NoCourseLocation}</w:t>
-      </w:r>
-    </w:p>
-    <w:p>
-      <w:pPr>
-        <w:rPr>
-          <w:rFonts w:ascii="Calibri" w:hAnsi="Calibri" w:cs="Times"/>
-          <w:sz w:val="24"/>
-          <w:szCs w:val="24"/>
-        </w:rPr>
-      </w:pPr>
-      <w:r>
-        <w:rPr>
-          <w:rFonts w:ascii="Calibri" w:hAnsi="Calibri" w:cs="Times"/>
-          <w:sz w:val="24"/>
-          <w:szCs w:val="24"/>
-        </w:rPr>
-        <w:t>${NoCourseDays}</w:t>
+        <w:t xml:space="preserve"> ${</w:t>
+      </w:r>
+      <w:proofErr w:type="spellStart"/>
+      <w:r>
+        <w:rPr>
+          <w:rFonts w:ascii="Calibri" w:hAnsi="Calibri" w:cs="Times"/>
+          <w:sz w:val="24"/>
+          <w:szCs w:val="24"/>
+        </w:rPr>
+        <w:t>courseLocation</w:t>
+      </w:r>
+      <w:proofErr w:type="spellEnd"/>
+      <w:r>
+        <w:rPr>
+          <w:rFonts w:ascii="Calibri" w:hAnsi="Calibri" w:cs="Times"/>
+          <w:sz w:val="24"/>
+          <w:szCs w:val="24"/>
+        </w:rPr>
+        <w:t>}</w:t>
+      </w:r>
+    </w:p>
+    <w:p>
+      <w:pPr>
+        <w:rPr>
+          <w:rFonts w:ascii="Calibri" w:hAnsi="Calibri" w:cs="Times"/>
+          <w:sz w:val="24"/>
+          <w:szCs w:val="24"/>
+        </w:rPr>
+      </w:pPr>
+      <w:r>
+        <w:rPr>
+          <w:rFonts w:ascii="Calibri" w:hAnsi="Calibri" w:cs="Times"/>
+          <w:sz w:val="24"/>
+          <w:szCs w:val="24"/>
+        </w:rPr>
+        <w:t>${/</w:t>
+      </w:r>
+      <w:proofErr w:type="spellStart"/>
+      <w:r>
+        <w:rPr>
+          <w:rFonts w:ascii="Calibri" w:hAnsi="Calibri" w:cs="Times"/>
+          <w:sz w:val="24"/>
+          <w:szCs w:val="24"/>
+        </w:rPr>
+        <w:t>NoCourseLocation</w:t>
+      </w:r>
+      <w:proofErr w:type="spellEnd"/>
+      <w:r>
+        <w:rPr>
+          <w:rFonts w:ascii="Calibri" w:hAnsi="Calibri" w:cs="Times"/>
+          <w:sz w:val="24"/>
+          <w:szCs w:val="24"/>
+        </w:rPr>
+        <w:t>}</w:t>
+      </w:r>
+    </w:p>
+    <w:p>
+      <w:pPr>
+        <w:rPr>
+          <w:rFonts w:ascii="Calibri" w:hAnsi="Calibri" w:cs="Times"/>
+          <w:sz w:val="24"/>
+          <w:szCs w:val="24"/>
+        </w:rPr>
+      </w:pPr>
+      <w:r>
+        <w:rPr>
+          <w:rFonts w:ascii="Calibri" w:hAnsi="Calibri" w:cs="Times"/>
+          <w:sz w:val="24"/>
+          <w:szCs w:val="24"/>
+        </w:rPr>
+        <w:t>${</w:t>
+      </w:r>
+      <w:proofErr w:type="spellStart"/>
+      <w:r>
+        <w:rPr>
+          <w:rFonts w:ascii="Calibri" w:hAnsi="Calibri" w:cs="Times"/>
+          <w:sz w:val="24"/>
+          <w:szCs w:val="24"/>
+        </w:rPr>
+        <w:t>NoCourseDays</w:t>
+      </w:r>
+      <w:proofErr w:type="spellEnd"/>
+      <w:r>
+        <w:rPr>
+          <w:rFonts w:ascii="Calibri" w:hAnsi="Calibri" w:cs="Times"/>
+          <w:sz w:val="24"/>
+          <w:szCs w:val="24"/>
+        </w:rPr>
+        <w:t>}</w:t>
       </w:r>
     </w:p>
     <w:p>
@@ -697,24 +939,60 @@
           <w:sz w:val="24"/>
           <w:szCs w:val="24"/>
         </w:rPr>
-        <w:t>${/NoCourseDays}</w:t>
-      </w:r>
-    </w:p>
-    <w:p>
-      <w:pPr>
-        <w:rPr>
-          <w:rFonts w:ascii="Calibri" w:hAnsi="Calibri" w:cs="Times"/>
-          <w:sz w:val="24"/>
-          <w:szCs w:val="24"/>
-        </w:rPr>
-      </w:pPr>
-      <w:r>
-        <w:rPr>
-          <w:rFonts w:ascii="Calibri" w:hAnsi="Calibri" w:cs="Times"/>
-          <w:sz w:val="24"/>
-          <w:szCs w:val="24"/>
-        </w:rPr>
-        <w:t>${NoClassHours}</w:t>
+        <w:t>${/</w:t>
+      </w:r>
+      <w:proofErr w:type="spellStart"/>
+      <w:r>
+        <w:rPr>
+          <w:rFonts w:ascii="Calibri" w:hAnsi="Calibri" w:cs="Times"/>
+          <w:sz w:val="24"/>
+          <w:szCs w:val="24"/>
+        </w:rPr>
+        <w:t>NoCourseDays</w:t>
+      </w:r>
+      <w:proofErr w:type="spellEnd"/>
+      <w:r>
+        <w:rPr>
+          <w:rFonts w:ascii="Calibri" w:hAnsi="Calibri" w:cs="Times"/>
+          <w:sz w:val="24"/>
+          <w:szCs w:val="24"/>
+        </w:rPr>
+        <w:t>}</w:t>
+      </w:r>
+    </w:p>
+    <w:p>
+      <w:pPr>
+        <w:rPr>
+          <w:rFonts w:ascii="Calibri" w:hAnsi="Calibri" w:cs="Times"/>
+          <w:sz w:val="24"/>
+          <w:szCs w:val="24"/>
+        </w:rPr>
+      </w:pPr>
+      <w:r>
+        <w:rPr>
+          <w:rFonts w:ascii="Calibri" w:hAnsi="Calibri" w:cs="Times"/>
+          <w:sz w:val="24"/>
+          <w:szCs w:val="24"/>
+        </w:rPr>
+        <w:t>${</w:t>
+      </w:r>
+      <w:proofErr w:type="spellStart"/>
+      <w:r>
+        <w:rPr>
+          <w:rFonts w:ascii="Calibri" w:hAnsi="Calibri" w:cs="Times"/>
+          <w:sz w:val="24"/>
+          <w:szCs w:val="24"/>
+        </w:rPr>
+        <w:t>NoClassHours</w:t>
+      </w:r>
+      <w:proofErr w:type="spellEnd"/>
+      <w:r>
+        <w:rPr>
+          <w:rFonts w:ascii="Calibri" w:hAnsi="Calibri" w:cs="Times"/>
+          <w:sz w:val="24"/>
+          <w:szCs w:val="24"/>
+        </w:rPr>
+        <w:t>}</w:t>
       </w:r>
     </w:p>
     <w:p>
@@ -748,7 +1026,43 @@
           <w:sz w:val="24"/>
           <w:szCs w:val="24"/>
         </w:rPr>
-        <w:t>${classStartTime} - ${classEndTime}</w:t>
+        <w:t>${</w:t>
+      </w:r>
+      <w:proofErr w:type="spellStart"/>
+      <w:r>
+        <w:rPr>
+          <w:rFonts w:ascii="Calibri" w:hAnsi="Calibri" w:cs="Times"/>
+          <w:sz w:val="24"/>
+          <w:szCs w:val="24"/>
+        </w:rPr>
+        <w:t>classStartTime</w:t>
+      </w:r>
+      <w:proofErr w:type="spellEnd"/>
+      <w:r>
+        <w:rPr>
+          <w:rFonts w:ascii="Calibri" w:hAnsi="Calibri" w:cs="Times"/>
+          <w:sz w:val="24"/>
+          <w:szCs w:val="24"/>
+        </w:rPr>
+        <w:t>} - ${</w:t>
+      </w:r>
+      <w:proofErr w:type="spellStart"/>
+      <w:r>
+        <w:rPr>
+          <w:rFonts w:ascii="Calibri" w:hAnsi="Calibri" w:cs="Times"/>
+          <w:sz w:val="24"/>
+          <w:szCs w:val="24"/>
+        </w:rPr>
+        <w:t>classEndTime</w:t>
+      </w:r>
+      <w:proofErr w:type="spellEnd"/>
+      <w:r>
+        <w:rPr>
+          <w:rFonts w:ascii="Calibri" w:hAnsi="Calibri" w:cs="Times"/>
+          <w:sz w:val="24"/>
+          <w:szCs w:val="24"/>
+        </w:rPr>
+        <w:t>}</w:t>
       </w:r>
     </w:p>
     <w:p>
@@ -766,24 +1080,60 @@
           <w:szCs w:val="24"/>
         </w:rPr>
         <w:lastRenderedPageBreak/>
-        <w:t>${/NoClassHours}</w:t>
-      </w:r>
-    </w:p>
-    <w:p>
-      <w:pPr>
-        <w:rPr>
-          <w:rFonts w:ascii="Calibri" w:hAnsi="Calibri" w:cs="Times"/>
-          <w:sz w:val="24"/>
-          <w:szCs w:val="24"/>
-        </w:rPr>
-      </w:pPr>
-      <w:r>
-        <w:rPr>
-          <w:rFonts w:ascii="Calibri" w:hAnsi="Calibri" w:cs="Times"/>
-          <w:sz w:val="24"/>
-          <w:szCs w:val="24"/>
-        </w:rPr>
-        <w:t>${NoOfficeHours}</w:t>
+        <w:t>${/</w:t>
+      </w:r>
+      <w:proofErr w:type="spellStart"/>
+      <w:r>
+        <w:rPr>
+          <w:rFonts w:ascii="Calibri" w:hAnsi="Calibri" w:cs="Times"/>
+          <w:sz w:val="24"/>
+          <w:szCs w:val="24"/>
+        </w:rPr>
+        <w:t>NoClassHours</w:t>
+      </w:r>
+      <w:proofErr w:type="spellEnd"/>
+      <w:r>
+        <w:rPr>
+          <w:rFonts w:ascii="Calibri" w:hAnsi="Calibri" w:cs="Times"/>
+          <w:sz w:val="24"/>
+          <w:szCs w:val="24"/>
+        </w:rPr>
+        <w:t>}</w:t>
+      </w:r>
+    </w:p>
+    <w:p>
+      <w:pPr>
+        <w:rPr>
+          <w:rFonts w:ascii="Calibri" w:hAnsi="Calibri" w:cs="Times"/>
+          <w:sz w:val="24"/>
+          <w:szCs w:val="24"/>
+        </w:rPr>
+      </w:pPr>
+      <w:r>
+        <w:rPr>
+          <w:rFonts w:ascii="Calibri" w:hAnsi="Calibri" w:cs="Times"/>
+          <w:sz w:val="24"/>
+          <w:szCs w:val="24"/>
+        </w:rPr>
+        <w:t>${</w:t>
+      </w:r>
+      <w:proofErr w:type="spellStart"/>
+      <w:r>
+        <w:rPr>
+          <w:rFonts w:ascii="Calibri" w:hAnsi="Calibri" w:cs="Times"/>
+          <w:sz w:val="24"/>
+          <w:szCs w:val="24"/>
+        </w:rPr>
+        <w:t>NoOfficeHours</w:t>
+      </w:r>
+      <w:proofErr w:type="spellEnd"/>
+      <w:r>
+        <w:rPr>
+          <w:rFonts w:ascii="Calibri" w:hAnsi="Calibri" w:cs="Times"/>
+          <w:sz w:val="24"/>
+          <w:szCs w:val="24"/>
+        </w:rPr>
+        <w:t>}</w:t>
       </w:r>
     </w:p>
     <w:p>
@@ -828,7 +1178,16 @@
           <w:sz w:val="24"/>
           <w:szCs w:val="24"/>
         </w:rPr>
-        <w:t>${office</w:t>
+        <w:t>${</w:t>
+      </w:r>
+      <w:proofErr w:type="spellStart"/>
+      <w:r>
+        <w:rPr>
+          <w:rFonts w:ascii="Calibri" w:hAnsi="Calibri" w:cs="Times"/>
+          <w:sz w:val="24"/>
+          <w:szCs w:val="24"/>
+        </w:rPr>
+        <w:t>office</w:t>
       </w:r>
       <w:r>
         <w:rPr>
@@ -844,24 +1203,51 @@
           <w:sz w:val="24"/>
           <w:szCs w:val="24"/>
         </w:rPr>
-        <w:t>our}</w:t>
-      </w:r>
-    </w:p>
-    <w:p>
-      <w:pPr>
-        <w:rPr>
-          <w:rFonts w:ascii="Calibri" w:hAnsi="Calibri" w:cs="Times"/>
-          <w:sz w:val="24"/>
-          <w:szCs w:val="24"/>
-        </w:rPr>
-      </w:pPr>
-      <w:r>
-        <w:rPr>
-          <w:rFonts w:ascii="Calibri" w:hAnsi="Calibri" w:cs="Times"/>
-          <w:sz w:val="24"/>
-          <w:szCs w:val="24"/>
-        </w:rPr>
-        <w:t>${/NoOfficeHours}</w:t>
+        <w:t>our</w:t>
+      </w:r>
+      <w:proofErr w:type="spellEnd"/>
+      <w:r>
+        <w:rPr>
+          <w:rFonts w:ascii="Calibri" w:hAnsi="Calibri" w:cs="Times"/>
+          <w:sz w:val="24"/>
+          <w:szCs w:val="24"/>
+        </w:rPr>
+        <w:t>}</w:t>
+      </w:r>
+    </w:p>
+    <w:p>
+      <w:pPr>
+        <w:rPr>
+          <w:rFonts w:ascii="Calibri" w:hAnsi="Calibri" w:cs="Times"/>
+          <w:sz w:val="24"/>
+          <w:szCs w:val="24"/>
+        </w:rPr>
+      </w:pPr>
+      <w:r>
+        <w:rPr>
+          <w:rFonts w:ascii="Calibri" w:hAnsi="Calibri" w:cs="Times"/>
+          <w:sz w:val="24"/>
+          <w:szCs w:val="24"/>
+        </w:rPr>
+        <w:t>${/</w:t>
+      </w:r>
+      <w:proofErr w:type="spellStart"/>
+      <w:r>
+        <w:rPr>
+          <w:rFonts w:ascii="Calibri" w:hAnsi="Calibri" w:cs="Times"/>
+          <w:sz w:val="24"/>
+          <w:szCs w:val="24"/>
+        </w:rPr>
+        <w:t>NoOfficeHours</w:t>
+      </w:r>
+      <w:proofErr w:type="spellEnd"/>
+      <w:r>
+        <w:rPr>
+          <w:rFonts w:ascii="Calibri" w:hAnsi="Calibri" w:cs="Times"/>
+          <w:sz w:val="24"/>
+          <w:szCs w:val="24"/>
+        </w:rPr>
+        <w:t>}</w:t>
       </w:r>
     </w:p>
     <w:p>
@@ -879,16 +1265,26 @@
           <w:sz w:val="24"/>
           <w:szCs w:val="24"/>
         </w:rPr>
-        <w:t>${No</w:t>
-      </w:r>
+        <w:t>${</w:t>
+      </w:r>
+      <w:proofErr w:type="spellStart"/>
       <w:r>
         <w:rPr>
           <w:rFonts w:eastAsia="Times New Roman" w:cstheme="minorHAnsi"/>
           <w:sz w:val="24"/>
           <w:szCs w:val="24"/>
         </w:rPr>
+        <w:t>No</w:t>
+      </w:r>
+      <w:r>
+        <w:rPr>
+          <w:rFonts w:eastAsia="Times New Roman" w:cstheme="minorHAnsi"/>
+          <w:sz w:val="24"/>
+          <w:szCs w:val="24"/>
+        </w:rPr>
         <w:t>Prerequisites</w:t>
       </w:r>
+      <w:proofErr w:type="spellEnd"/>
       <w:r>
         <w:rPr>
           <w:rFonts w:eastAsia="Times New Roman" w:cstheme="minorHAnsi"/>
@@ -943,13 +1339,23 @@
         </w:rPr>
         <w:t>prerequisites</w:t>
       </w:r>
-      <w:r>
-        <w:rPr>
-          <w:rFonts w:asciiTheme="minorHAnsi" w:hAnsiTheme="minorHAnsi" w:cstheme="minorHAnsi"/>
-          <w:sz w:val="24"/>
-          <w:szCs w:val="24"/>
-        </w:rPr>
-        <w:t>0}${</w:t>
+      <w:proofErr w:type="gramStart"/>
+      <w:r>
+        <w:rPr>
+          <w:rFonts w:asciiTheme="minorHAnsi" w:hAnsiTheme="minorHAnsi" w:cstheme="minorHAnsi"/>
+          <w:sz w:val="24"/>
+          <w:szCs w:val="24"/>
+        </w:rPr>
+        <w:t>0}$</w:t>
+      </w:r>
+      <w:proofErr w:type="gramEnd"/>
+      <w:r>
+        <w:rPr>
+          <w:rFonts w:asciiTheme="minorHAnsi" w:hAnsiTheme="minorHAnsi" w:cstheme="minorHAnsi"/>
+          <w:sz w:val="24"/>
+          <w:szCs w:val="24"/>
+        </w:rPr>
+        <w:t>{</w:t>
       </w:r>
       <w:r>
         <w:rPr>
@@ -1302,24 +1708,60 @@
           <w:sz w:val="24"/>
           <w:szCs w:val="24"/>
         </w:rPr>
-        <w:t>${/NoPrerequisites}</w:t>
-      </w:r>
-    </w:p>
-    <w:p>
-      <w:pPr>
-        <w:rPr>
-          <w:rFonts w:ascii="Calibri" w:hAnsi="Calibri" w:cs="Times"/>
-          <w:sz w:val="24"/>
-          <w:szCs w:val="24"/>
-        </w:rPr>
-      </w:pPr>
-      <w:r>
-        <w:rPr>
-          <w:rFonts w:ascii="Calibri" w:hAnsi="Calibri" w:cs="Times"/>
-          <w:sz w:val="24"/>
-          <w:szCs w:val="24"/>
-        </w:rPr>
-        <w:t>${NoCorequisites}</w:t>
+        <w:t>${/</w:t>
+      </w:r>
+      <w:proofErr w:type="spellStart"/>
+      <w:r>
+        <w:rPr>
+          <w:rFonts w:ascii="Calibri" w:hAnsi="Calibri" w:cs="Times"/>
+          <w:sz w:val="24"/>
+          <w:szCs w:val="24"/>
+        </w:rPr>
+        <w:t>NoPrerequisites</w:t>
+      </w:r>
+      <w:proofErr w:type="spellEnd"/>
+      <w:r>
+        <w:rPr>
+          <w:rFonts w:ascii="Calibri" w:hAnsi="Calibri" w:cs="Times"/>
+          <w:sz w:val="24"/>
+          <w:szCs w:val="24"/>
+        </w:rPr>
+        <w:t>}</w:t>
+      </w:r>
+    </w:p>
+    <w:p>
+      <w:pPr>
+        <w:rPr>
+          <w:rFonts w:ascii="Calibri" w:hAnsi="Calibri" w:cs="Times"/>
+          <w:sz w:val="24"/>
+          <w:szCs w:val="24"/>
+        </w:rPr>
+      </w:pPr>
+      <w:r>
+        <w:rPr>
+          <w:rFonts w:ascii="Calibri" w:hAnsi="Calibri" w:cs="Times"/>
+          <w:sz w:val="24"/>
+          <w:szCs w:val="24"/>
+        </w:rPr>
+        <w:t>${</w:t>
+      </w:r>
+      <w:proofErr w:type="spellStart"/>
+      <w:r>
+        <w:rPr>
+          <w:rFonts w:ascii="Calibri" w:hAnsi="Calibri" w:cs="Times"/>
+          <w:sz w:val="24"/>
+          <w:szCs w:val="24"/>
+        </w:rPr>
+        <w:t>NoCorequisites</w:t>
+      </w:r>
+      <w:proofErr w:type="spellEnd"/>
+      <w:r>
+        <w:rPr>
+          <w:rFonts w:ascii="Calibri" w:hAnsi="Calibri" w:cs="Times"/>
+          <w:sz w:val="24"/>
+          <w:szCs w:val="24"/>
+        </w:rPr>
+        <w:t>}</w:t>
       </w:r>
     </w:p>
     <w:p>
@@ -1367,13 +1809,23 @@
         </w:rPr>
         <w:t>corequisites</w:t>
       </w:r>
-      <w:r>
-        <w:rPr>
-          <w:rFonts w:asciiTheme="minorHAnsi" w:hAnsiTheme="minorHAnsi" w:cstheme="minorHAnsi"/>
-          <w:sz w:val="24"/>
-          <w:szCs w:val="24"/>
-        </w:rPr>
-        <w:t>0}${</w:t>
+      <w:proofErr w:type="gramStart"/>
+      <w:r>
+        <w:rPr>
+          <w:rFonts w:asciiTheme="minorHAnsi" w:hAnsiTheme="minorHAnsi" w:cstheme="minorHAnsi"/>
+          <w:sz w:val="24"/>
+          <w:szCs w:val="24"/>
+        </w:rPr>
+        <w:t>0}$</w:t>
+      </w:r>
+      <w:proofErr w:type="gramEnd"/>
+      <w:r>
+        <w:rPr>
+          <w:rFonts w:asciiTheme="minorHAnsi" w:hAnsiTheme="minorHAnsi" w:cstheme="minorHAnsi"/>
+          <w:sz w:val="24"/>
+          <w:szCs w:val="24"/>
+        </w:rPr>
+        <w:t>{</w:t>
       </w:r>
       <w:r>
         <w:rPr>
@@ -1726,24 +2178,60 @@
           <w:sz w:val="24"/>
           <w:szCs w:val="24"/>
         </w:rPr>
-        <w:t>${/NoCorequisites}</w:t>
-      </w:r>
-    </w:p>
-    <w:p>
-      <w:pPr>
-        <w:rPr>
-          <w:rFonts w:ascii="Calibri" w:hAnsi="Calibri" w:cs="Times"/>
-          <w:sz w:val="24"/>
-          <w:szCs w:val="24"/>
-        </w:rPr>
-      </w:pPr>
-      <w:r>
-        <w:rPr>
-          <w:rFonts w:ascii="Calibri" w:hAnsi="Calibri" w:cs="Times"/>
-          <w:sz w:val="24"/>
-          <w:szCs w:val="24"/>
-        </w:rPr>
-        <w:t>${NoOtherInstructionalStaff}</w:t>
+        <w:t>${/</w:t>
+      </w:r>
+      <w:proofErr w:type="spellStart"/>
+      <w:r>
+        <w:rPr>
+          <w:rFonts w:ascii="Calibri" w:hAnsi="Calibri" w:cs="Times"/>
+          <w:sz w:val="24"/>
+          <w:szCs w:val="24"/>
+        </w:rPr>
+        <w:t>NoCorequisites</w:t>
+      </w:r>
+      <w:proofErr w:type="spellEnd"/>
+      <w:r>
+        <w:rPr>
+          <w:rFonts w:ascii="Calibri" w:hAnsi="Calibri" w:cs="Times"/>
+          <w:sz w:val="24"/>
+          <w:szCs w:val="24"/>
+        </w:rPr>
+        <w:t>}</w:t>
+      </w:r>
+    </w:p>
+    <w:p>
+      <w:pPr>
+        <w:rPr>
+          <w:rFonts w:ascii="Calibri" w:hAnsi="Calibri" w:cs="Times"/>
+          <w:sz w:val="24"/>
+          <w:szCs w:val="24"/>
+        </w:rPr>
+      </w:pPr>
+      <w:r>
+        <w:rPr>
+          <w:rFonts w:ascii="Calibri" w:hAnsi="Calibri" w:cs="Times"/>
+          <w:sz w:val="24"/>
+          <w:szCs w:val="24"/>
+        </w:rPr>
+        <w:t>${</w:t>
+      </w:r>
+      <w:proofErr w:type="spellStart"/>
+      <w:r>
+        <w:rPr>
+          <w:rFonts w:ascii="Calibri" w:hAnsi="Calibri" w:cs="Times"/>
+          <w:sz w:val="24"/>
+          <w:szCs w:val="24"/>
+        </w:rPr>
+        <w:t>NoOtherInstructionalStaff</w:t>
+      </w:r>
+      <w:proofErr w:type="spellEnd"/>
+      <w:r>
+        <w:rPr>
+          <w:rFonts w:ascii="Calibri" w:hAnsi="Calibri" w:cs="Times"/>
+          <w:sz w:val="24"/>
+          <w:szCs w:val="24"/>
+        </w:rPr>
+        <w:t>}</w:t>
       </w:r>
     </w:p>
     <w:p>
@@ -1829,7 +2317,25 @@
           <w:sz w:val="24"/>
           <w:szCs w:val="24"/>
         </w:rPr>
-        <w:t>${/NoOtherInstructionalStaff}</w:t>
+        <w:t>${/</w:t>
+      </w:r>
+      <w:proofErr w:type="spellStart"/>
+      <w:r>
+        <w:rPr>
+          <w:rFonts w:asciiTheme="minorHAnsi" w:hAnsiTheme="minorHAnsi" w:cstheme="minorHAnsi"/>
+          <w:sz w:val="24"/>
+          <w:szCs w:val="24"/>
+        </w:rPr>
+        <w:t>NoOtherInstructionalStaff</w:t>
+      </w:r>
+      <w:proofErr w:type="spellEnd"/>
+      <w:r>
+        <w:rPr>
+          <w:rFonts w:asciiTheme="minorHAnsi" w:hAnsiTheme="minorHAnsi" w:cstheme="minorHAnsi"/>
+          <w:sz w:val="24"/>
+          <w:szCs w:val="24"/>
+        </w:rPr>
+        <w:t>}</w:t>
       </w:r>
     </w:p>
     <w:p>
@@ -1848,14 +2354,23 @@
           <w:szCs w:val="24"/>
         </w:rPr>
         <w:lastRenderedPageBreak/>
-        <w:t>${No</w:t>
-      </w:r>
+        <w:t>${</w:t>
+      </w:r>
+      <w:proofErr w:type="spellStart"/>
       <w:r>
         <w:rPr>
           <w:rFonts w:eastAsia="Times New Roman" w:cstheme="minorHAnsi"/>
           <w:sz w:val="24"/>
           <w:szCs w:val="24"/>
         </w:rPr>
+        <w:t>No</w:t>
+      </w:r>
+      <w:r>
+        <w:rPr>
+          <w:rFonts w:eastAsia="Times New Roman" w:cstheme="minorHAnsi"/>
+          <w:sz w:val="24"/>
+          <w:szCs w:val="24"/>
+        </w:rPr>
         <w:t>c</w:t>
       </w:r>
       <w:r>
@@ -1864,7 +2379,16 @@
           <w:sz w:val="24"/>
           <w:szCs w:val="24"/>
         </w:rPr>
-        <w:t>ourseDescription}</w:t>
+        <w:t>ourseDescription</w:t>
+      </w:r>
+      <w:proofErr w:type="spellEnd"/>
+      <w:r>
+        <w:rPr>
+          <w:rFonts w:eastAsia="Times New Roman" w:cstheme="minorHAnsi"/>
+          <w:sz w:val="24"/>
+          <w:szCs w:val="24"/>
+        </w:rPr>
+        <w:t>}</w:t>
       </w:r>
     </w:p>
     <w:p>
@@ -1902,7 +2426,25 @@
           <w:sz w:val="24"/>
           <w:szCs w:val="24"/>
         </w:rPr>
-        <w:t>${courseDescriptionOK0}${courseDescriptionOK1}${courseDescriptionOK2}${courseDescriptionOK3}</w:t>
+        <w:t>${courseDescriptionOK</w:t>
+      </w:r>
+      <w:proofErr w:type="gramStart"/>
+      <w:r>
+        <w:rPr>
+          <w:rFonts w:asciiTheme="minorHAnsi" w:hAnsiTheme="minorHAnsi" w:cstheme="minorHAnsi"/>
+          <w:sz w:val="24"/>
+          <w:szCs w:val="24"/>
+        </w:rPr>
+        <w:t>0}$</w:t>
+      </w:r>
+      <w:proofErr w:type="gramEnd"/>
+      <w:r>
+        <w:rPr>
+          <w:rFonts w:asciiTheme="minorHAnsi" w:hAnsiTheme="minorHAnsi" w:cstheme="minorHAnsi"/>
+          <w:sz w:val="24"/>
+          <w:szCs w:val="24"/>
+        </w:rPr>
+        <w:t>{courseDescriptionOK1}${courseDescriptionOK2}${courseDescriptionOK3}</w:t>
       </w:r>
       <w:r>
         <w:rPr>
@@ -1937,7 +2479,16 @@
           <w:sz w:val="24"/>
           <w:szCs w:val="24"/>
         </w:rPr>
-        <w:t>${/No</w:t>
+        <w:t>${/</w:t>
+      </w:r>
+      <w:proofErr w:type="spellStart"/>
+      <w:r>
+        <w:rPr>
+          <w:rFonts w:asciiTheme="minorHAnsi" w:hAnsiTheme="minorHAnsi" w:cstheme="minorHAnsi"/>
+          <w:sz w:val="24"/>
+          <w:szCs w:val="24"/>
+        </w:rPr>
+        <w:t>No</w:t>
       </w:r>
       <w:r>
         <w:rPr>
@@ -1953,7 +2504,16 @@
           <w:sz w:val="24"/>
           <w:szCs w:val="24"/>
         </w:rPr>
-        <w:t>ourseDescription}</w:t>
+        <w:t>ourseDescription</w:t>
+      </w:r>
+      <w:proofErr w:type="spellEnd"/>
+      <w:r>
+        <w:rPr>
+          <w:rFonts w:asciiTheme="minorHAnsi" w:hAnsiTheme="minorHAnsi" w:cstheme="minorHAnsi"/>
+          <w:sz w:val="24"/>
+          <w:szCs w:val="24"/>
+        </w:rPr>
+        <w:t>}</w:t>
       </w:r>
     </w:p>
     <w:p>
@@ -1972,7 +2532,25 @@
           <w:sz w:val="24"/>
           <w:szCs w:val="24"/>
         </w:rPr>
-        <w:t>${NocourseFormat}</w:t>
+        <w:t>${</w:t>
+      </w:r>
+      <w:proofErr w:type="spellStart"/>
+      <w:r>
+        <w:rPr>
+          <w:rFonts w:asciiTheme="minorHAnsi" w:hAnsiTheme="minorHAnsi" w:cstheme="minorHAnsi"/>
+          <w:sz w:val="24"/>
+          <w:szCs w:val="24"/>
+        </w:rPr>
+        <w:t>NocourseFormat</w:t>
+      </w:r>
+      <w:proofErr w:type="spellEnd"/>
+      <w:r>
+        <w:rPr>
+          <w:rFonts w:asciiTheme="minorHAnsi" w:hAnsiTheme="minorHAnsi" w:cstheme="minorHAnsi"/>
+          <w:sz w:val="24"/>
+          <w:szCs w:val="24"/>
+        </w:rPr>
+        <w:t>}</w:t>
       </w:r>
     </w:p>
     <w:p>
@@ -2012,7 +2590,25 @@
           <w:sz w:val="24"/>
           <w:szCs w:val="24"/>
         </w:rPr>
-        <w:t>${courseFormat0}${courseFormat1}${courseFormat2}${courseFormat3}${courseFormat4}${courseFormat5}${courseFormat6}${courseFormat7}${courseFormat8}${courseFormat9}${courseFormat10}</w:t>
+        <w:t>${courseFormat</w:t>
+      </w:r>
+      <w:proofErr w:type="gramStart"/>
+      <w:r>
+        <w:rPr>
+          <w:rFonts w:asciiTheme="minorHAnsi" w:hAnsiTheme="minorHAnsi" w:cstheme="minorHAnsi"/>
+          <w:sz w:val="24"/>
+          <w:szCs w:val="24"/>
+        </w:rPr>
+        <w:t>0}$</w:t>
+      </w:r>
+      <w:proofErr w:type="gramEnd"/>
+      <w:r>
+        <w:rPr>
+          <w:rFonts w:asciiTheme="minorHAnsi" w:hAnsiTheme="minorHAnsi" w:cstheme="minorHAnsi"/>
+          <w:sz w:val="24"/>
+          <w:szCs w:val="24"/>
+        </w:rPr>
+        <w:t>{courseFormat1}${courseFormat2}${courseFormat3}${courseFormat4}${courseFormat5}${courseFormat6}${courseFormat7}${courseFormat8}${courseFormat9}${courseFormat10}</w:t>
       </w:r>
       <w:r>
         <w:rPr>
@@ -2039,6 +2635,7 @@
         </w:rPr>
         <w:t>${/</w:t>
       </w:r>
+      <w:proofErr w:type="spellStart"/>
       <w:r>
         <w:rPr>
           <w:rFonts w:ascii="Calibri" w:hAnsi="Calibri" w:cs="Times"/>
@@ -2047,6 +2644,7 @@
         </w:rPr>
         <w:t>NocourseFormat</w:t>
       </w:r>
+      <w:proofErr w:type="spellEnd"/>
       <w:r>
         <w:rPr>
           <w:rFonts w:ascii="Calibri" w:hAnsi="Calibri" w:cs="Times"/>
@@ -2070,7 +2668,25 @@
           <w:sz w:val="24"/>
           <w:szCs w:val="24"/>
         </w:rPr>
-        <w:t>${NocourseOverview}</w:t>
+        <w:t>${</w:t>
+      </w:r>
+      <w:proofErr w:type="spellStart"/>
+      <w:r>
+        <w:rPr>
+          <w:rFonts w:ascii="Calibri" w:hAnsi="Calibri" w:cs="Times"/>
+          <w:sz w:val="24"/>
+          <w:szCs w:val="24"/>
+        </w:rPr>
+        <w:t>NocourseOverview</w:t>
+      </w:r>
+      <w:proofErr w:type="spellEnd"/>
+      <w:r>
+        <w:rPr>
+          <w:rFonts w:ascii="Calibri" w:hAnsi="Calibri" w:cs="Times"/>
+          <w:sz w:val="24"/>
+          <w:szCs w:val="24"/>
+        </w:rPr>
+        <w:t>}</w:t>
       </w:r>
     </w:p>
     <w:p>
@@ -2150,6 +2766,7 @@
         </w:rPr>
         <w:t>/</w:t>
       </w:r>
+      <w:proofErr w:type="spellStart"/>
       <w:r>
         <w:rPr>
           <w:rFonts w:ascii="Calibri" w:hAnsi="Calibri" w:cs="Times"/>
@@ -2164,24 +2781,51 @@
           <w:sz w:val="24"/>
           <w:szCs w:val="24"/>
         </w:rPr>
-        <w:t>courseOverview}</w:t>
-      </w:r>
-    </w:p>
-    <w:p>
-      <w:pPr>
-        <w:rPr>
-          <w:rFonts w:ascii="Calibri" w:hAnsi="Calibri" w:cs="Times"/>
-          <w:sz w:val="24"/>
-          <w:szCs w:val="24"/>
-        </w:rPr>
-      </w:pPr>
-      <w:r>
-        <w:rPr>
-          <w:rFonts w:ascii="Calibri" w:hAnsi="Calibri" w:cs="Times"/>
-          <w:sz w:val="24"/>
-          <w:szCs w:val="24"/>
-        </w:rPr>
-        <w:t>${NolearningOutcomes}</w:t>
+        <w:t>courseOverview</w:t>
+      </w:r>
+      <w:proofErr w:type="spellEnd"/>
+      <w:r>
+        <w:rPr>
+          <w:rFonts w:ascii="Calibri" w:hAnsi="Calibri" w:cs="Times"/>
+          <w:sz w:val="24"/>
+          <w:szCs w:val="24"/>
+        </w:rPr>
+        <w:t>}</w:t>
+      </w:r>
+    </w:p>
+    <w:p>
+      <w:pPr>
+        <w:rPr>
+          <w:rFonts w:ascii="Calibri" w:hAnsi="Calibri" w:cs="Times"/>
+          <w:sz w:val="24"/>
+          <w:szCs w:val="24"/>
+        </w:rPr>
+      </w:pPr>
+      <w:r>
+        <w:rPr>
+          <w:rFonts w:ascii="Calibri" w:hAnsi="Calibri" w:cs="Times"/>
+          <w:sz w:val="24"/>
+          <w:szCs w:val="24"/>
+        </w:rPr>
+        <w:t>${</w:t>
+      </w:r>
+      <w:proofErr w:type="spellStart"/>
+      <w:r>
+        <w:rPr>
+          <w:rFonts w:ascii="Calibri" w:hAnsi="Calibri" w:cs="Times"/>
+          <w:sz w:val="24"/>
+          <w:szCs w:val="24"/>
+        </w:rPr>
+        <w:t>NolearningOutcomes</w:t>
+      </w:r>
+      <w:proofErr w:type="spellEnd"/>
+      <w:r>
+        <w:rPr>
+          <w:rFonts w:ascii="Calibri" w:hAnsi="Calibri" w:cs="Times"/>
+          <w:sz w:val="24"/>
+          <w:szCs w:val="24"/>
+        </w:rPr>
+        <w:t>}</w:t>
       </w:r>
     </w:p>
     <w:p>
@@ -2243,7 +2887,25 @@
           <w:sz w:val="24"/>
           <w:szCs w:val="24"/>
         </w:rPr>
-        <w:t>${learningOutcomes0}${learningOutcomes1}${learningOutcomes2}${learningOutcomes3}${learningOutcomes4}${learningOutcomes5}${learningOutcomes6}${learningOutcomes7}${learningOutcomes8}${learningOutcomes9}${learningOutcomes10}${learningOutcomes11}${learningOutcomes12}${learningOutcomes13}${learningOutcomes14}${learningOutcomes15}${learningOutcomes16}${learningOutcomes17}${learningOutcomes18}${learningOutcomes19}${learningOutcomes20}</w:t>
+        <w:t>${learningOutcomes</w:t>
+      </w:r>
+      <w:proofErr w:type="gramStart"/>
+      <w:r>
+        <w:rPr>
+          <w:rFonts w:asciiTheme="minorHAnsi" w:hAnsiTheme="minorHAnsi" w:cstheme="minorHAnsi"/>
+          <w:sz w:val="24"/>
+          <w:szCs w:val="24"/>
+        </w:rPr>
+        <w:t>0}$</w:t>
+      </w:r>
+      <w:proofErr w:type="gramEnd"/>
+      <w:r>
+        <w:rPr>
+          <w:rFonts w:asciiTheme="minorHAnsi" w:hAnsiTheme="minorHAnsi" w:cstheme="minorHAnsi"/>
+          <w:sz w:val="24"/>
+          <w:szCs w:val="24"/>
+        </w:rPr>
+        <w:t>{learningOutcomes1}${learningOutcomes2}${learningOutcomes3}${learningOutcomes4}${learningOutcomes5}${learningOutcomes6}${learningOutcomes7}${learningOutcomes8}${learningOutcomes9}${learningOutcomes10}${learningOutcomes11}${learningOutcomes12}${learningOutcomes13}${learningOutcomes14}${learningOutcomes15}${learningOutcomes16}${learningOutcomes17}${learningOutcomes18}${learningOutcomes19}${learningOutcomes20}</w:t>
       </w:r>
     </w:p>
     <w:p>
@@ -2270,6 +2932,7 @@
         </w:rPr>
         <w:t>/</w:t>
       </w:r>
+      <w:proofErr w:type="spellStart"/>
       <w:r>
         <w:rPr>
           <w:rFonts w:ascii="Calibri" w:hAnsi="Calibri" w:cs="Times"/>
@@ -2278,6 +2941,7 @@
         </w:rPr>
         <w:t>NolearningOutcomes</w:t>
       </w:r>
+      <w:proofErr w:type="spellEnd"/>
       <w:r>
         <w:rPr>
           <w:rFonts w:ascii="Calibri" w:hAnsi="Calibri" w:cs="Times"/>
@@ -2303,7 +2967,27 @@
           <w:sz w:val="24"/>
           <w:szCs w:val="24"/>
         </w:rPr>
-        <w:t>${NoLearningAssessments}</w:t>
+        <w:t>${</w:t>
+      </w:r>
+      <w:proofErr w:type="spellStart"/>
+      <w:r>
+        <w:rPr>
+          <w:rStyle w:val="normaltextrun"/>
+          <w:rFonts w:cstheme="minorHAnsi"/>
+          <w:sz w:val="24"/>
+          <w:szCs w:val="24"/>
+        </w:rPr>
+        <w:t>NoLearningAssessments</w:t>
+      </w:r>
+      <w:proofErr w:type="spellEnd"/>
+      <w:r>
+        <w:rPr>
+          <w:rStyle w:val="normaltextrun"/>
+          <w:rFonts w:cstheme="minorHAnsi"/>
+          <w:sz w:val="24"/>
+          <w:szCs w:val="24"/>
+        </w:rPr>
+        <w:t>}</w:t>
       </w:r>
     </w:p>
     <w:p>
@@ -2345,47 +3029,101 @@
           <w:sz w:val="24"/>
           <w:szCs w:val="24"/>
         </w:rPr>
-        <w:t>${learningAssessments0}${learningAssessments1}${learningAssessments2}${learningAssessments3}${learningAssessments4}${learningAssessments5}${learningAssessments6}${learningAssessments7}${learningAssessments8}${learningAssessments9}${learningAssessments10}${learningAssessments11}${learningAssessments12}${learningAssessments13}${learningAssessments14}${learningAssessments15}${learningAssessments16}${learningAssessments17}${learningAssessments18}${learningAssessments19}${learningAssessments20}</w:t>
-      </w:r>
-    </w:p>
-    <w:p>
-      <w:pPr>
+        <w:t>${learningAssessments</w:t>
+      </w:r>
+      <w:proofErr w:type="gramStart"/>
+      <w:r>
         <w:rPr>
           <w:rStyle w:val="normaltextrun"/>
           <w:sz w:val="24"/>
           <w:szCs w:val="24"/>
         </w:rPr>
-      </w:pPr>
+        <w:t>0}$</w:t>
+      </w:r>
+      <w:proofErr w:type="gramEnd"/>
       <w:r>
         <w:rPr>
           <w:rStyle w:val="normaltextrun"/>
           <w:sz w:val="24"/>
           <w:szCs w:val="24"/>
         </w:rPr>
-        <w:t>${/NolearningAssessments}</w:t>
-      </w:r>
-    </w:p>
-    <w:p>
-      <w:pPr>
-        <w:rPr>
-          <w:rFonts w:cstheme="minorHAnsi"/>
-          <w:sz w:val="24"/>
-          <w:szCs w:val="24"/>
-        </w:rPr>
-      </w:pPr>
-      <w:r>
-        <w:rPr>
-          <w:rFonts w:cstheme="minorHAnsi"/>
-          <w:sz w:val="24"/>
-          <w:szCs w:val="24"/>
-        </w:rPr>
-        <w:t>${NoLearningActivities}</w:t>
+        <w:t>{learningAssessments1}${learningAssessments2}${learningAssessments3}${learningAssessments4}${learningAssessments5}${learningAssessments6}${learningAssessments7}${learningAssessments8}${learningAssessments9}${learningAssessments10}${learningAssessments11}${learningAssessments12}${learningAssessments13}${learningAssessments14}${learningAssessments15}${learningAssessments16}${learningAssessments17}${learningAssessments18}${learningAssessments19}${learningAssessments20}</w:t>
       </w:r>
     </w:p>
     <w:p>
       <w:pPr>
         <w:rPr>
           <w:rStyle w:val="normaltextrun"/>
+          <w:sz w:val="24"/>
+          <w:szCs w:val="24"/>
+        </w:rPr>
+      </w:pPr>
+      <w:r>
+        <w:rPr>
+          <w:rStyle w:val="normaltextrun"/>
+          <w:sz w:val="24"/>
+          <w:szCs w:val="24"/>
+        </w:rPr>
+        <w:t>${/</w:t>
+      </w:r>
+      <w:proofErr w:type="spellStart"/>
+      <w:r>
+        <w:rPr>
+          <w:rStyle w:val="normaltextrun"/>
+          <w:sz w:val="24"/>
+          <w:szCs w:val="24"/>
+        </w:rPr>
+        <w:t>NolearningAssessments</w:t>
+      </w:r>
+      <w:proofErr w:type="spellEnd"/>
+      <w:r>
+        <w:rPr>
+          <w:rStyle w:val="normaltextrun"/>
+          <w:sz w:val="24"/>
+          <w:szCs w:val="24"/>
+        </w:rPr>
+        <w:t>}</w:t>
+      </w:r>
+    </w:p>
+    <w:p>
+      <w:pPr>
+        <w:rPr>
+          <w:rFonts w:cstheme="minorHAnsi"/>
+          <w:sz w:val="24"/>
+          <w:szCs w:val="24"/>
+        </w:rPr>
+      </w:pPr>
+      <w:r>
+        <w:rPr>
+          <w:rFonts w:cstheme="minorHAnsi"/>
+          <w:sz w:val="24"/>
+          <w:szCs w:val="24"/>
+        </w:rPr>
+        <w:t>${</w:t>
+      </w:r>
+      <w:proofErr w:type="spellStart"/>
+      <w:r>
+        <w:rPr>
+          <w:rFonts w:cstheme="minorHAnsi"/>
+          <w:sz w:val="24"/>
+          <w:szCs w:val="24"/>
+        </w:rPr>
+        <w:t>NoLearningActivities</w:t>
+      </w:r>
+      <w:proofErr w:type="spellEnd"/>
+      <w:r>
+        <w:rPr>
+          <w:rFonts w:cstheme="minorHAnsi"/>
+          <w:sz w:val="24"/>
+          <w:szCs w:val="24"/>
+        </w:rPr>
+        <w:t>}</w:t>
+      </w:r>
+    </w:p>
+    <w:p>
+      <w:pPr>
+        <w:rPr>
+          <w:rStyle w:val="normaltextrun"/>
           <w:rFonts w:cstheme="minorHAnsi"/>
           <w:sz w:val="24"/>
           <w:szCs w:val="24"/>
@@ -2423,41 +3161,86 @@
           <w:sz w:val="24"/>
           <w:szCs w:val="24"/>
         </w:rPr>
-        <w:t>${learningActivities0}${learningActivities1}${learningActivities2}${learningActivities3}${learningActivities4}${learningActivities5}${learningActivities6}${learningActivities7}${learningActivities8}${learningActivities9}${learningActivities10}${learningActivities11}${learningActivities12}${learningActivities13}${learningActivities14}${learningActivities15}${learningActivities16}${learningActivities17}${learningActivities18}${learningActivities19}${learningActivities20}</w:t>
-      </w:r>
-    </w:p>
-    <w:p>
-      <w:pPr>
-        <w:rPr>
-          <w:rFonts w:cstheme="minorHAnsi"/>
-          <w:sz w:val="24"/>
-          <w:szCs w:val="24"/>
-        </w:rPr>
-      </w:pPr>
-      <w:r>
-        <w:rPr>
-          <w:rFonts w:cstheme="minorHAnsi"/>
-          <w:sz w:val="24"/>
-          <w:szCs w:val="24"/>
-        </w:rPr>
-        <w:t>${/NoLearningActivities}</w:t>
-      </w:r>
-    </w:p>
-    <w:p>
-      <w:pPr>
-        <w:rPr>
-          <w:rFonts w:cstheme="minorHAnsi"/>
-          <w:sz w:val="24"/>
-          <w:szCs w:val="24"/>
-        </w:rPr>
-      </w:pPr>
-      <w:r>
-        <w:rPr>
-          <w:rFonts w:cstheme="minorHAnsi"/>
-          <w:sz w:val="24"/>
-          <w:szCs w:val="24"/>
-        </w:rPr>
-        <w:t>${NoCourseAlig</w:t>
+        <w:t>${learningActivities</w:t>
+      </w:r>
+      <w:proofErr w:type="gramStart"/>
+      <w:r>
+        <w:rPr>
+          <w:rFonts w:cstheme="minorHAnsi"/>
+          <w:sz w:val="24"/>
+          <w:szCs w:val="24"/>
+        </w:rPr>
+        <w:t>0}$</w:t>
+      </w:r>
+      <w:proofErr w:type="gramEnd"/>
+      <w:r>
+        <w:rPr>
+          <w:rFonts w:cstheme="minorHAnsi"/>
+          <w:sz w:val="24"/>
+          <w:szCs w:val="24"/>
+        </w:rPr>
+        <w:t>{learningActivities1}${learningActivities2}${learningActivities3}${learningActivities4}${learningActivities5}${learningActivities6}${learningActivities7}${learningActivities8}${learningActivities9}${learningActivities10}${learningActivities11}${learningActivities12}${learningActivities13}${learningActivities14}${learningActivities15}${learningActivities16}${learningActivities17}${learningActivities18}${learningActivities19}${learningActivities20}</w:t>
+      </w:r>
+    </w:p>
+    <w:p>
+      <w:pPr>
+        <w:rPr>
+          <w:rFonts w:cstheme="minorHAnsi"/>
+          <w:sz w:val="24"/>
+          <w:szCs w:val="24"/>
+        </w:rPr>
+      </w:pPr>
+      <w:r>
+        <w:rPr>
+          <w:rFonts w:cstheme="minorHAnsi"/>
+          <w:sz w:val="24"/>
+          <w:szCs w:val="24"/>
+        </w:rPr>
+        <w:t>${/</w:t>
+      </w:r>
+      <w:proofErr w:type="spellStart"/>
+      <w:r>
+        <w:rPr>
+          <w:rFonts w:cstheme="minorHAnsi"/>
+          <w:sz w:val="24"/>
+          <w:szCs w:val="24"/>
+        </w:rPr>
+        <w:t>NoLearningActivities</w:t>
+      </w:r>
+      <w:proofErr w:type="spellEnd"/>
+      <w:r>
+        <w:rPr>
+          <w:rFonts w:cstheme="minorHAnsi"/>
+          <w:sz w:val="24"/>
+          <w:szCs w:val="24"/>
+        </w:rPr>
+        <w:t>}</w:t>
+      </w:r>
+    </w:p>
+    <w:p>
+      <w:pPr>
+        <w:rPr>
+          <w:rFonts w:cstheme="minorHAnsi"/>
+          <w:sz w:val="24"/>
+          <w:szCs w:val="24"/>
+        </w:rPr>
+      </w:pPr>
+      <w:r>
+        <w:rPr>
+          <w:rFonts w:cstheme="minorHAnsi"/>
+          <w:sz w:val="24"/>
+          <w:szCs w:val="24"/>
+        </w:rPr>
+        <w:t>${</w:t>
+      </w:r>
+      <w:proofErr w:type="spellStart"/>
+      <w:r>
+        <w:rPr>
+          <w:rFonts w:cstheme="minorHAnsi"/>
+          <w:sz w:val="24"/>
+          <w:szCs w:val="24"/>
+        </w:rPr>
+        <w:t>NoCourseAlig</w:t>
       </w:r>
       <w:r>
         <w:rPr>
@@ -2473,7 +3256,16 @@
           <w:sz w:val="24"/>
           <w:szCs w:val="24"/>
         </w:rPr>
-        <w:t>mentTbl}</w:t>
+        <w:t>mentTbl</w:t>
+      </w:r>
+      <w:proofErr w:type="spellEnd"/>
+      <w:r>
+        <w:rPr>
+          <w:rFonts w:cstheme="minorHAnsi"/>
+          <w:sz w:val="24"/>
+          <w:szCs w:val="24"/>
+        </w:rPr>
+        <w:t>}</w:t>
       </w:r>
     </w:p>
     <w:p>
@@ -2526,6 +3318,7 @@
         <w:lastRenderedPageBreak/>
         <w:t>${</w:t>
       </w:r>
+      <w:proofErr w:type="spellStart"/>
       <w:r>
         <w:rPr>
           <w:rFonts w:cstheme="minorHAnsi"/>
@@ -2556,7 +3349,16 @@
           <w:sz w:val="24"/>
           <w:szCs w:val="24"/>
         </w:rPr>
-        <w:t>mentTbl}</w:t>
+        <w:t>mentTbl</w:t>
+      </w:r>
+      <w:proofErr w:type="spellEnd"/>
+      <w:r>
+        <w:rPr>
+          <w:rFonts w:cstheme="minorHAnsi"/>
+          <w:sz w:val="24"/>
+          <w:szCs w:val="24"/>
+        </w:rPr>
+        <w:t>}</w:t>
       </w:r>
     </w:p>
     <w:p>
@@ -2576,6 +3378,7 @@
         </w:rPr>
         <w:t>${/</w:t>
       </w:r>
+      <w:proofErr w:type="spellStart"/>
       <w:r>
         <w:rPr>
           <w:rFonts w:cstheme="minorHAnsi"/>
@@ -2600,6 +3403,7 @@
         </w:rPr>
         <w:t>mentTbl</w:t>
       </w:r>
+      <w:proofErr w:type="spellEnd"/>
       <w:r>
         <w:rPr>
           <w:rFonts w:eastAsia="Times New Roman" w:cstheme="minorHAnsi"/>
@@ -2623,7 +3427,25 @@
           <w:sz w:val="24"/>
           <w:szCs w:val="24"/>
         </w:rPr>
-        <w:t>${NoOutcomeMaps}</w:t>
+        <w:t>${</w:t>
+      </w:r>
+      <w:proofErr w:type="spellStart"/>
+      <w:r>
+        <w:rPr>
+          <w:rFonts w:cstheme="minorHAnsi"/>
+          <w:sz w:val="24"/>
+          <w:szCs w:val="24"/>
+        </w:rPr>
+        <w:t>NoOutcomeMaps</w:t>
+      </w:r>
+      <w:proofErr w:type="spellEnd"/>
+      <w:r>
+        <w:rPr>
+          <w:rFonts w:cstheme="minorHAnsi"/>
+          <w:sz w:val="24"/>
+          <w:szCs w:val="24"/>
+        </w:rPr>
+        <w:t>}</w:t>
       </w:r>
     </w:p>
     <w:p>
@@ -2958,6 +3780,7 @@
         </w:rPr>
         <w:t>${/</w:t>
       </w:r>
+      <w:proofErr w:type="spellStart"/>
       <w:r>
         <w:rPr>
           <w:rFonts w:cstheme="minorHAnsi"/>
@@ -2966,6 +3789,7 @@
         </w:rPr>
         <w:t>NoOutcomeMaps</w:t>
       </w:r>
+      <w:proofErr w:type="spellEnd"/>
       <w:r>
         <w:rPr>
           <w:rFonts w:eastAsia="Times New Roman" w:cstheme="minorHAnsi"/>
@@ -2990,7 +3814,25 @@
           <w:sz w:val="24"/>
           <w:szCs w:val="24"/>
         </w:rPr>
-        <w:t>${NoCourseScheduleTbl}</w:t>
+        <w:t>${</w:t>
+      </w:r>
+      <w:proofErr w:type="spellStart"/>
+      <w:r>
+        <w:rPr>
+          <w:rFonts w:cstheme="minorHAnsi"/>
+          <w:sz w:val="24"/>
+          <w:szCs w:val="24"/>
+        </w:rPr>
+        <w:t>NoCourseScheduleTbl</w:t>
+      </w:r>
+      <w:proofErr w:type="spellEnd"/>
+      <w:r>
+        <w:rPr>
+          <w:rFonts w:cstheme="minorHAnsi"/>
+          <w:sz w:val="24"/>
+          <w:szCs w:val="24"/>
+        </w:rPr>
+        <w:t>}</w:t>
       </w:r>
     </w:p>
     <w:p>
@@ -3037,7 +3879,25 @@
           <w:sz w:val="24"/>
           <w:szCs w:val="24"/>
         </w:rPr>
-        <w:t>${courseScheduleTbl}</w:t>
+        <w:t>${</w:t>
+      </w:r>
+      <w:proofErr w:type="spellStart"/>
+      <w:r>
+        <w:rPr>
+          <w:rFonts w:cstheme="minorHAnsi"/>
+          <w:sz w:val="24"/>
+          <w:szCs w:val="24"/>
+        </w:rPr>
+        <w:t>courseScheduleTbl</w:t>
+      </w:r>
+      <w:proofErr w:type="spellEnd"/>
+      <w:r>
+        <w:rPr>
+          <w:rFonts w:cstheme="minorHAnsi"/>
+          <w:sz w:val="24"/>
+          <w:szCs w:val="24"/>
+        </w:rPr>
+        <w:t>}</w:t>
       </w:r>
     </w:p>
     <w:p>
@@ -3055,7 +3915,25 @@
           <w:sz w:val="24"/>
           <w:szCs w:val="24"/>
         </w:rPr>
-        <w:t>${/NoCourseScheduleTbl}</w:t>
+        <w:t>${/</w:t>
+      </w:r>
+      <w:proofErr w:type="spellStart"/>
+      <w:r>
+        <w:rPr>
+          <w:rFonts w:eastAsia="Times New Roman" w:cstheme="minorHAnsi"/>
+          <w:sz w:val="24"/>
+          <w:szCs w:val="24"/>
+        </w:rPr>
+        <w:t>NoCourseScheduleTbl</w:t>
+      </w:r>
+      <w:proofErr w:type="spellEnd"/>
+      <w:r>
+        <w:rPr>
+          <w:rFonts w:eastAsia="Times New Roman" w:cstheme="minorHAnsi"/>
+          <w:sz w:val="24"/>
+          <w:szCs w:val="24"/>
+        </w:rPr>
+        <w:t>}</w:t>
       </w:r>
     </w:p>
     <w:p>
@@ -3086,7 +3964,25 @@
           <w:sz w:val="24"/>
           <w:szCs w:val="24"/>
         </w:rPr>
-        <w:t>${NoLearningMaterials}</w:t>
+        <w:t>${</w:t>
+      </w:r>
+      <w:proofErr w:type="spellStart"/>
+      <w:r>
+        <w:rPr>
+          <w:rFonts w:eastAsia="Times New Roman" w:cstheme="minorHAnsi"/>
+          <w:sz w:val="24"/>
+          <w:szCs w:val="24"/>
+        </w:rPr>
+        <w:t>NoLearningMaterials</w:t>
+      </w:r>
+      <w:proofErr w:type="spellEnd"/>
+      <w:r>
+        <w:rPr>
+          <w:rFonts w:eastAsia="Times New Roman" w:cstheme="minorHAnsi"/>
+          <w:sz w:val="24"/>
+          <w:szCs w:val="24"/>
+        </w:rPr>
+        <w:t>}</w:t>
       </w:r>
     </w:p>
     <w:p>
@@ -3123,7 +4019,25 @@
           <w:sz w:val="24"/>
           <w:szCs w:val="24"/>
         </w:rPr>
-        <w:t>${learningMaterials0}${learningMaterials1}${learningMaterials2}${learningMaterials3}${learningMaterials4}${learningMaterials5}${learningMaterials6}${learningMaterials7}${learningMaterials8}${learningMaterials9}${learningMaterials10}${learningMaterials11}${learningMaterials12}${learningMaterials13}${learningMaterials14}${learningMaterials15}${learningMaterials16}${learningMaterials17}${learningMaterials18}${learningMaterials19}${learningMaterials20}</w:t>
+        <w:t>${learningMaterials</w:t>
+      </w:r>
+      <w:proofErr w:type="gramStart"/>
+      <w:r>
+        <w:rPr>
+          <w:rFonts w:asciiTheme="minorHAnsi" w:hAnsiTheme="minorHAnsi" w:cstheme="minorHAnsi"/>
+          <w:sz w:val="24"/>
+          <w:szCs w:val="24"/>
+        </w:rPr>
+        <w:t>0}$</w:t>
+      </w:r>
+      <w:proofErr w:type="gramEnd"/>
+      <w:r>
+        <w:rPr>
+          <w:rFonts w:asciiTheme="minorHAnsi" w:hAnsiTheme="minorHAnsi" w:cstheme="minorHAnsi"/>
+          <w:sz w:val="24"/>
+          <w:szCs w:val="24"/>
+        </w:rPr>
+        <w:t>{learningMaterials1}${learningMaterials2}${learningMaterials3}${learningMaterials4}${learningMaterials5}${learningMaterials6}${learningMaterials7}${learningMaterials8}${learningMaterials9}${learningMaterials10}${learningMaterials11}${learningMaterials12}${learningMaterials13}${learningMaterials14}${learningMaterials15}${learningMaterials16}${learningMaterials17}${learningMaterials18}${learningMaterials19}${learningMaterials20}</w:t>
       </w:r>
     </w:p>
     <w:p>
@@ -3141,7 +4055,25 @@
           <w:sz w:val="24"/>
           <w:szCs w:val="24"/>
         </w:rPr>
-        <w:t>${/NoLearningMaterials}</w:t>
+        <w:t>${/</w:t>
+      </w:r>
+      <w:proofErr w:type="spellStart"/>
+      <w:r>
+        <w:rPr>
+          <w:rFonts w:eastAsia="Times New Roman" w:cstheme="minorHAnsi"/>
+          <w:sz w:val="24"/>
+          <w:szCs w:val="24"/>
+        </w:rPr>
+        <w:t>NoLearningMaterials</w:t>
+      </w:r>
+      <w:proofErr w:type="spellEnd"/>
+      <w:r>
+        <w:rPr>
+          <w:rFonts w:eastAsia="Times New Roman" w:cstheme="minorHAnsi"/>
+          <w:sz w:val="24"/>
+          <w:szCs w:val="24"/>
+        </w:rPr>
+        <w:t>}</w:t>
       </w:r>
     </w:p>
     <w:p>
@@ -3159,7 +4091,25 @@
           <w:sz w:val="24"/>
           <w:szCs w:val="24"/>
         </w:rPr>
-        <w:t>${NoCourseLearningResources}</w:t>
+        <w:t>${</w:t>
+      </w:r>
+      <w:proofErr w:type="spellStart"/>
+      <w:r>
+        <w:rPr>
+          <w:rFonts w:eastAsia="Times New Roman" w:cstheme="minorHAnsi"/>
+          <w:sz w:val="24"/>
+          <w:szCs w:val="24"/>
+        </w:rPr>
+        <w:t>NoCourseLearningResources</w:t>
+      </w:r>
+      <w:proofErr w:type="spellEnd"/>
+      <w:r>
+        <w:rPr>
+          <w:rFonts w:eastAsia="Times New Roman" w:cstheme="minorHAnsi"/>
+          <w:sz w:val="24"/>
+          <w:szCs w:val="24"/>
+        </w:rPr>
+        <w:t>}</w:t>
       </w:r>
     </w:p>
     <w:p>
@@ -3211,7 +4161,25 @@
           <w:sz w:val="24"/>
           <w:szCs w:val="24"/>
         </w:rPr>
-        <w:t>${/NoCourseLearningResources}</w:t>
+        <w:t>${/</w:t>
+      </w:r>
+      <w:proofErr w:type="spellStart"/>
+      <w:r>
+        <w:rPr>
+          <w:rFonts w:eastAsia="Times New Roman" w:cstheme="minorHAnsi"/>
+          <w:sz w:val="24"/>
+          <w:szCs w:val="24"/>
+        </w:rPr>
+        <w:t>NoCourseLearningResources</w:t>
+      </w:r>
+      <w:proofErr w:type="spellEnd"/>
+      <w:r>
+        <w:rPr>
+          <w:rFonts w:eastAsia="Times New Roman" w:cstheme="minorHAnsi"/>
+          <w:sz w:val="24"/>
+          <w:szCs w:val="24"/>
+        </w:rPr>
+        <w:t>}</w:t>
       </w:r>
     </w:p>
     <w:p>
@@ -3290,7 +4258,33 @@
           <w:szCs w:val="24"/>
           <w:bdr w:val="none" w:sz="0" w:space="0" w:color="auto" w:frame="1"/>
         </w:rPr>
-        <w:t>${NolatePolicy}</w:t>
+        <w:t>${</w:t>
+      </w:r>
+      <w:proofErr w:type="spellStart"/>
+      <w:r>
+        <w:rPr>
+          <w:rStyle w:val="normaltextrun"/>
+          <w:rFonts w:ascii="Calibri" w:hAnsi="Calibri" w:cs="Times"/>
+          <w:bCs/>
+          <w:color w:val="000000"/>
+          <w:sz w:val="24"/>
+          <w:szCs w:val="24"/>
+          <w:bdr w:val="none" w:sz="0" w:space="0" w:color="auto" w:frame="1"/>
+        </w:rPr>
+        <w:t>NolatePolicy</w:t>
+      </w:r>
+      <w:proofErr w:type="spellEnd"/>
+      <w:r>
+        <w:rPr>
+          <w:rStyle w:val="normaltextrun"/>
+          <w:rFonts w:ascii="Calibri" w:hAnsi="Calibri" w:cs="Times"/>
+          <w:bCs/>
+          <w:color w:val="000000"/>
+          <w:sz w:val="24"/>
+          <w:szCs w:val="24"/>
+          <w:bdr w:val="none" w:sz="0" w:space="0" w:color="auto" w:frame="1"/>
+        </w:rPr>
+        <w:t>}</w:t>
       </w:r>
     </w:p>
     <w:p>
@@ -3343,7 +4337,29 @@
           <w:sz w:val="24"/>
           <w:szCs w:val="24"/>
         </w:rPr>
-        <w:t>${latePolicy0}${</w:t>
+        <w:t>${latePolicy</w:t>
+      </w:r>
+      <w:proofErr w:type="gramStart"/>
+      <w:r>
+        <w:rPr>
+          <w:rStyle w:val="normaltextrun"/>
+          <w:rFonts w:ascii="Calibri" w:hAnsi="Calibri" w:cs="Times"/>
+          <w:color w:val="000000"/>
+          <w:sz w:val="24"/>
+          <w:szCs w:val="24"/>
+        </w:rPr>
+        <w:t>0}$</w:t>
+      </w:r>
+      <w:proofErr w:type="gramEnd"/>
+      <w:r>
+        <w:rPr>
+          <w:rStyle w:val="normaltextrun"/>
+          <w:rFonts w:ascii="Calibri" w:hAnsi="Calibri" w:cs="Times"/>
+          <w:color w:val="000000"/>
+          <w:sz w:val="24"/>
+          <w:szCs w:val="24"/>
+        </w:rPr>
+        <w:t>{</w:t>
       </w:r>
       <w:bookmarkStart w:id="2" w:name="_Hlk111549667"/>
       <w:r>
@@ -3398,12 +4414,10 @@
           <w:szCs w:val="24"/>
           <w:bdr w:val="none" w:sz="0" w:space="0" w:color="auto" w:frame="1"/>
         </w:rPr>
-        <w:t>${/NolatePolicy}</w:t>
-      </w:r>
-    </w:p>
-    <w:p>
-      <w:pPr>
-        <w:spacing w:after="120"/>
+        <w:t>${/</w:t>
+      </w:r>
+      <w:proofErr w:type="spellStart"/>
+      <w:r>
         <w:rPr>
           <w:rStyle w:val="normaltextrun"/>
           <w:rFonts w:ascii="Calibri" w:hAnsi="Calibri" w:cs="Times"/>
@@ -3413,7 +4427,9 @@
           <w:szCs w:val="24"/>
           <w:bdr w:val="none" w:sz="0" w:space="0" w:color="auto" w:frame="1"/>
         </w:rPr>
-      </w:pPr>
+        <w:t>NolatePolicy</w:t>
+      </w:r>
+      <w:proofErr w:type="spellEnd"/>
       <w:r>
         <w:rPr>
           <w:rStyle w:val="normaltextrun"/>
@@ -3424,7 +4440,59 @@
           <w:szCs w:val="24"/>
           <w:bdr w:val="none" w:sz="0" w:space="0" w:color="auto" w:frame="1"/>
         </w:rPr>
-        <w:t>${NoMissingExam}</w:t>
+        <w:t>}</w:t>
+      </w:r>
+    </w:p>
+    <w:p>
+      <w:pPr>
+        <w:spacing w:after="120"/>
+        <w:rPr>
+          <w:rStyle w:val="normaltextrun"/>
+          <w:rFonts w:ascii="Calibri" w:hAnsi="Calibri" w:cs="Times"/>
+          <w:bCs/>
+          <w:color w:val="000000"/>
+          <w:sz w:val="24"/>
+          <w:szCs w:val="24"/>
+          <w:bdr w:val="none" w:sz="0" w:space="0" w:color="auto" w:frame="1"/>
+        </w:rPr>
+      </w:pPr>
+      <w:r>
+        <w:rPr>
+          <w:rStyle w:val="normaltextrun"/>
+          <w:rFonts w:ascii="Calibri" w:hAnsi="Calibri" w:cs="Times"/>
+          <w:bCs/>
+          <w:color w:val="000000"/>
+          <w:sz w:val="24"/>
+          <w:szCs w:val="24"/>
+          <w:bdr w:val="none" w:sz="0" w:space="0" w:color="auto" w:frame="1"/>
+        </w:rPr>
+        <w:t>${</w:t>
+      </w:r>
+      <w:proofErr w:type="spellStart"/>
+      <w:r>
+        <w:rPr>
+          <w:rStyle w:val="normaltextrun"/>
+          <w:rFonts w:ascii="Calibri" w:hAnsi="Calibri" w:cs="Times"/>
+          <w:bCs/>
+          <w:color w:val="000000"/>
+          <w:sz w:val="24"/>
+          <w:szCs w:val="24"/>
+          <w:bdr w:val="none" w:sz="0" w:space="0" w:color="auto" w:frame="1"/>
+        </w:rPr>
+        <w:t>NoMissingExam</w:t>
+      </w:r>
+      <w:proofErr w:type="spellEnd"/>
+      <w:r>
+        <w:rPr>
+          <w:rStyle w:val="normaltextrun"/>
+          <w:rFonts w:ascii="Calibri" w:hAnsi="Calibri" w:cs="Times"/>
+          <w:bCs/>
+          <w:color w:val="000000"/>
+          <w:sz w:val="24"/>
+          <w:szCs w:val="24"/>
+          <w:bdr w:val="none" w:sz="0" w:space="0" w:color="auto" w:frame="1"/>
+        </w:rPr>
+        <w:t>}</w:t>
       </w:r>
     </w:p>
     <w:p>
@@ -3455,7 +4523,21 @@
         <w:rPr>
           <w:rFonts w:ascii="Calibri" w:hAnsi="Calibri" w:cs="Times"/>
         </w:rPr>
-        <w:t>${missingExam0}${missingExam1}${missingExam2}${missingExam3}${missingExam4}${missingExam5}${missingExam6}${missingExam7}${missingExam8}${missingExam9}${missingExam10}${missingExam11}${missingExam12}${missingExam13}${missingExam14}${missingExam15}${missingExam16}${missingExam17}${missingExam18}${missingExam19}${missingExam20}</w:t>
+        <w:t>${missingExam</w:t>
+      </w:r>
+      <w:proofErr w:type="gramStart"/>
+      <w:r>
+        <w:rPr>
+          <w:rFonts w:ascii="Calibri" w:hAnsi="Calibri" w:cs="Times"/>
+        </w:rPr>
+        <w:t>0}$</w:t>
+      </w:r>
+      <w:proofErr w:type="gramEnd"/>
+      <w:r>
+        <w:rPr>
+          <w:rFonts w:ascii="Calibri" w:hAnsi="Calibri" w:cs="Times"/>
+        </w:rPr>
+        <w:t>{missingExam1}${missingExam2}${missingExam3}${missingExam4}${missingExam5}${missingExam6}${missingExam7}${missingExam8}${missingExam9}${missingExam10}${missingExam11}${missingExam12}${missingExam13}${missingExam14}${missingExam15}${missingExam16}${missingExam17}${missingExam18}${missingExam19}${missingExam20}</w:t>
       </w:r>
     </w:p>
     <w:p>
@@ -3481,7 +4563,33 @@
           <w:szCs w:val="24"/>
           <w:bdr w:val="none" w:sz="0" w:space="0" w:color="auto" w:frame="1"/>
         </w:rPr>
-        <w:t>${/NoMissingExam}</w:t>
+        <w:t>${/</w:t>
+      </w:r>
+      <w:proofErr w:type="spellStart"/>
+      <w:r>
+        <w:rPr>
+          <w:rStyle w:val="normaltextrun"/>
+          <w:rFonts w:ascii="Calibri" w:hAnsi="Calibri" w:cs="Times"/>
+          <w:bCs/>
+          <w:color w:val="000000"/>
+          <w:sz w:val="24"/>
+          <w:szCs w:val="24"/>
+          <w:bdr w:val="none" w:sz="0" w:space="0" w:color="auto" w:frame="1"/>
+        </w:rPr>
+        <w:t>NoMissingExam</w:t>
+      </w:r>
+      <w:proofErr w:type="spellEnd"/>
+      <w:r>
+        <w:rPr>
+          <w:rStyle w:val="normaltextrun"/>
+          <w:rFonts w:ascii="Calibri" w:hAnsi="Calibri" w:cs="Times"/>
+          <w:bCs/>
+          <w:color w:val="000000"/>
+          <w:sz w:val="24"/>
+          <w:szCs w:val="24"/>
+          <w:bdr w:val="none" w:sz="0" w:space="0" w:color="auto" w:frame="1"/>
+        </w:rPr>
+        <w:t>}</w:t>
       </w:r>
     </w:p>
     <w:p>
@@ -3503,7 +4611,27 @@
           <w:bCs/>
           <w:color w:val="000000"/>
         </w:rPr>
-        <w:t>${NomissingActivity}</w:t>
+        <w:t>${</w:t>
+      </w:r>
+      <w:proofErr w:type="spellStart"/>
+      <w:r>
+        <w:rPr>
+          <w:rStyle w:val="normaltextrun"/>
+          <w:rFonts w:ascii="Calibri" w:hAnsi="Calibri" w:cs="Times"/>
+          <w:bCs/>
+          <w:color w:val="000000"/>
+        </w:rPr>
+        <w:t>NomissingActivity</w:t>
+      </w:r>
+      <w:proofErr w:type="spellEnd"/>
+      <w:r>
+        <w:rPr>
+          <w:rStyle w:val="normaltextrun"/>
+          <w:rFonts w:ascii="Calibri" w:hAnsi="Calibri" w:cs="Times"/>
+          <w:bCs/>
+          <w:color w:val="000000"/>
+        </w:rPr>
+        <w:t>}</w:t>
       </w:r>
     </w:p>
     <w:p>
@@ -3534,7 +4662,21 @@
         <w:rPr>
           <w:rFonts w:ascii="Calibri" w:hAnsi="Calibri" w:cs="Times"/>
         </w:rPr>
-        <w:t>${missingActivity0}${missingActivity1}${missingActivity2}${missingActivity3}${missingActivity4}${missingActivity5}${missingActivity6}${missingActivity7}${missingActivity8}${missingActivity9}${missingActivity10}${missingActivity11}${missingActivity12}${missingActivity13}${missingActivity14}${missingActivity15}${missingActivity16}${missingActivity17}${missingActivity18}${missingActivity19}${missingActivity20}</w:t>
+        <w:t>${missingActivity</w:t>
+      </w:r>
+      <w:proofErr w:type="gramStart"/>
+      <w:r>
+        <w:rPr>
+          <w:rFonts w:ascii="Calibri" w:hAnsi="Calibri" w:cs="Times"/>
+        </w:rPr>
+        <w:t>0}$</w:t>
+      </w:r>
+      <w:proofErr w:type="gramEnd"/>
+      <w:r>
+        <w:rPr>
+          <w:rFonts w:ascii="Calibri" w:hAnsi="Calibri" w:cs="Times"/>
+        </w:rPr>
+        <w:t>{missingActivity1}${missingActivity2}${missingActivity3}${missingActivity4}${missingActivity5}${missingActivity6}${missingActivity7}${missingActivity8}${missingActivity9}${missingActivity10}${missingActivity11}${missingActivity12}${missingActivity13}${missingActivity14}${missingActivity15}${missingActivity16}${missingActivity17}${missingActivity18}${missingActivity19}${missingActivity20}</w:t>
       </w:r>
     </w:p>
     <w:p>
@@ -3556,7 +4698,27 @@
           <w:bCs/>
           <w:color w:val="000000"/>
         </w:rPr>
-        <w:t>${/NomissingActivity}</w:t>
+        <w:t>${/</w:t>
+      </w:r>
+      <w:proofErr w:type="spellStart"/>
+      <w:r>
+        <w:rPr>
+          <w:rStyle w:val="normaltextrun"/>
+          <w:rFonts w:ascii="Calibri" w:hAnsi="Calibri" w:cs="Times"/>
+          <w:bCs/>
+          <w:color w:val="000000"/>
+        </w:rPr>
+        <w:t>NomissingActivity</w:t>
+      </w:r>
+      <w:proofErr w:type="spellEnd"/>
+      <w:r>
+        <w:rPr>
+          <w:rStyle w:val="normaltextrun"/>
+          <w:rFonts w:ascii="Calibri" w:hAnsi="Calibri" w:cs="Times"/>
+          <w:bCs/>
+          <w:color w:val="000000"/>
+        </w:rPr>
+        <w:t>}</w:t>
       </w:r>
     </w:p>
     <w:p>
@@ -3578,7 +4740,27 @@
           <w:bCs/>
           <w:color w:val="000000"/>
         </w:rPr>
-        <w:t>${NopassingCriteria}</w:t>
+        <w:t>${</w:t>
+      </w:r>
+      <w:proofErr w:type="spellStart"/>
+      <w:r>
+        <w:rPr>
+          <w:rStyle w:val="normaltextrun"/>
+          <w:rFonts w:ascii="Calibri" w:hAnsi="Calibri" w:cs="Times"/>
+          <w:bCs/>
+          <w:color w:val="000000"/>
+        </w:rPr>
+        <w:t>NopassingCriteria</w:t>
+      </w:r>
+      <w:proofErr w:type="spellEnd"/>
+      <w:r>
+        <w:rPr>
+          <w:rStyle w:val="normaltextrun"/>
+          <w:rFonts w:ascii="Calibri" w:hAnsi="Calibri" w:cs="Times"/>
+          <w:bCs/>
+          <w:color w:val="000000"/>
+        </w:rPr>
+        <w:t>}</w:t>
       </w:r>
     </w:p>
     <w:p>
@@ -3615,7 +4797,29 @@
           <w:sz w:val="24"/>
           <w:szCs w:val="24"/>
         </w:rPr>
-        <w:t>${passingCriteria0}${passingCriteria1}${passingCriteria2}${passingCriteria3}${passingCriteria4}${passingCriteria5}${passingCriteria6}${passingCriteria7}${passingCriteria8}${passingCriteria9}${passingCriteria10}${passingCriteria11}${passingCriteria12}${passingCriteria13}${passingCriteria14}${passingCriteria15}${passingCriteria16}${passingCriteria17}${passingCriteria18}${passingCriteria19}${passingCriteria20}</w:t>
+        <w:t>${passingCriteria</w:t>
+      </w:r>
+      <w:proofErr w:type="gramStart"/>
+      <w:r>
+        <w:rPr>
+          <w:rStyle w:val="eop"/>
+          <w:rFonts w:ascii="Calibri" w:hAnsi="Calibri" w:cs="Times"/>
+          <w:color w:val="000000"/>
+          <w:sz w:val="24"/>
+          <w:szCs w:val="24"/>
+        </w:rPr>
+        <w:t>0}$</w:t>
+      </w:r>
+      <w:proofErr w:type="gramEnd"/>
+      <w:r>
+        <w:rPr>
+          <w:rStyle w:val="eop"/>
+          <w:rFonts w:ascii="Calibri" w:hAnsi="Calibri" w:cs="Times"/>
+          <w:color w:val="000000"/>
+          <w:sz w:val="24"/>
+          <w:szCs w:val="24"/>
+        </w:rPr>
+        <w:t>{passingCriteria1}${passingCriteria2}${passingCriteria3}${passingCriteria4}${passingCriteria5}${passingCriteria6}${passingCriteria7}${passingCriteria8}${passingCriteria9}${passingCriteria10}${passingCriteria11}${passingCriteria12}${passingCriteria13}${passingCriteria14}${passingCriteria15}${passingCriteria16}${passingCriteria17}${passingCriteria18}${passingCriteria19}${passingCriteria20}</w:t>
       </w:r>
     </w:p>
     <w:p>
@@ -3634,7 +4838,27 @@
           <w:bCs/>
           <w:color w:val="000000"/>
         </w:rPr>
-        <w:t>${/NopassingCriteria}</w:t>
+        <w:t>${/</w:t>
+      </w:r>
+      <w:proofErr w:type="spellStart"/>
+      <w:r>
+        <w:rPr>
+          <w:rStyle w:val="normaltextrun"/>
+          <w:rFonts w:ascii="Calibri" w:hAnsi="Calibri" w:cs="Times"/>
+          <w:bCs/>
+          <w:color w:val="000000"/>
+        </w:rPr>
+        <w:t>NopassingCriteria</w:t>
+      </w:r>
+      <w:proofErr w:type="spellEnd"/>
+      <w:r>
+        <w:rPr>
+          <w:rStyle w:val="normaltextrun"/>
+          <w:rFonts w:ascii="Calibri" w:hAnsi="Calibri" w:cs="Times"/>
+          <w:bCs/>
+          <w:color w:val="000000"/>
+        </w:rPr>
+        <w:t>}</w:t>
       </w:r>
     </w:p>
     <w:p>
@@ -3652,7 +4876,25 @@
           <w:sz w:val="24"/>
           <w:szCs w:val="24"/>
         </w:rPr>
-        <w:t>${NoCustomResource}</w:t>
+        <w:t>${</w:t>
+      </w:r>
+      <w:proofErr w:type="spellStart"/>
+      <w:r>
+        <w:rPr>
+          <w:rFonts w:eastAsia="Times New Roman" w:cstheme="minorHAnsi"/>
+          <w:sz w:val="24"/>
+          <w:szCs w:val="24"/>
+        </w:rPr>
+        <w:t>NoCustomResource</w:t>
+      </w:r>
+      <w:proofErr w:type="spellEnd"/>
+      <w:r>
+        <w:rPr>
+          <w:rFonts w:eastAsia="Times New Roman" w:cstheme="minorHAnsi"/>
+          <w:sz w:val="24"/>
+          <w:szCs w:val="24"/>
+        </w:rPr>
+        <w:t>}</w:t>
       </w:r>
     </w:p>
     <w:p>
@@ -3666,7 +4908,21 @@
         <w:rPr>
           <w:rStyle w:val="normaltextrun"/>
         </w:rPr>
-        <w:t>${custom_resource_title}</w:t>
+        <w:t>${</w:t>
+      </w:r>
+      <w:proofErr w:type="spellStart"/>
+      <w:r>
+        <w:rPr>
+          <w:rStyle w:val="normaltextrun"/>
+        </w:rPr>
+        <w:t>custom_resource_title</w:t>
+      </w:r>
+      <w:proofErr w:type="spellEnd"/>
+      <w:r>
+        <w:rPr>
+          <w:rStyle w:val="normaltextrun"/>
+        </w:rPr>
+        <w:t>}</w:t>
       </w:r>
     </w:p>
     <w:p>
@@ -3682,7 +4938,21 @@
         <w:rPr>
           <w:rFonts w:ascii="Calibri" w:hAnsi="Calibri" w:cs="Times"/>
         </w:rPr>
-        <w:t>${custom_resource0}${custom_resource1}${custom_resource2}${custom_resource3}${custom_resource4}${custom_resource5}${custom_resource6}${custom_resource7}${custom_resource8}${custom_resource9}${custom_resource10}${custom_resource11}${custom_resource12}${custom_resource13}${custom_resource14}${custom_resource15}${custom_resource16}${custom_resource17}${custom_resource18}${custom_resource19}${custom_resource20}</w:t>
+        <w:t>${custom_resource</w:t>
+      </w:r>
+      <w:proofErr w:type="gramStart"/>
+      <w:r>
+        <w:rPr>
+          <w:rFonts w:ascii="Calibri" w:hAnsi="Calibri" w:cs="Times"/>
+        </w:rPr>
+        <w:t>0}$</w:t>
+      </w:r>
+      <w:proofErr w:type="gramEnd"/>
+      <w:r>
+        <w:rPr>
+          <w:rFonts w:ascii="Calibri" w:hAnsi="Calibri" w:cs="Times"/>
+        </w:rPr>
+        <w:t>{custom_resource1}${custom_resource2}${custom_resource3}${custom_resource4}${custom_resource5}${custom_resource6}${custom_resource7}${custom_resource8}${custom_resource9}${custom_resource10}${custom_resource11}${custom_resource12}${custom_resource13}${custom_resource14}${custom_resource15}${custom_resource16}${custom_resource17}${custom_resource18}${custom_resource19}${custom_resource20}</w:t>
       </w:r>
     </w:p>
     <w:p>
@@ -3700,7 +4970,25 @@
           <w:sz w:val="24"/>
           <w:szCs w:val="24"/>
         </w:rPr>
-        <w:t>${/NoCustomResource}</w:t>
+        <w:t>${/</w:t>
+      </w:r>
+      <w:proofErr w:type="spellStart"/>
+      <w:r>
+        <w:rPr>
+          <w:rFonts w:eastAsia="Times New Roman" w:cstheme="minorHAnsi"/>
+          <w:sz w:val="24"/>
+          <w:szCs w:val="24"/>
+        </w:rPr>
+        <w:t>NoCustomResource</w:t>
+      </w:r>
+      <w:proofErr w:type="spellEnd"/>
+      <w:r>
+        <w:rPr>
+          <w:rFonts w:eastAsia="Times New Roman" w:cstheme="minorHAnsi"/>
+          <w:sz w:val="24"/>
+          <w:szCs w:val="24"/>
+        </w:rPr>
+        <w:t>}</w:t>
       </w:r>
     </w:p>
     <w:p>
@@ -3886,152 +5174,9 @@
         <w:rPr>
           <w:rFonts w:ascii="Calibri" w:hAnsi="Calibri" w:cs="Times"/>
         </w:rPr>
-        <w:t>The academic enterprise is founded on honesty, civility, and integrity.  As members of this enterprise, all students are expected to know, understand, and follow the codes of conduct regarding academic integrity.  At the most basic level, this means submitting only original work done by you and acknowledging all sources of information or ideas and attributing them to others as required.  This also means you should not cheat, copy, or mislead others about what is your work.  Violations of academic integrity (i.e., misconduct) lead to the breakdown of the academic enterprise, and therefore serious consequences arise and harsh sanctions are imposed.  For example, incidences of plagiarism or cheating usually result in a failing grade or mark of zero on the assignment or in the course.  Careful records are kept to monitor and prevent recidivism.</w:t>
-      </w:r>
-      <w:r>
-        <w:rPr>
-          <w:rFonts w:ascii="Calibri" w:hAnsi="Calibri" w:cs="Times"/>
-        </w:rPr>
-        <w:t xml:space="preserve"> </w:t>
-      </w:r>
-    </w:p>
-    <w:p>
-      <w:pPr>
-        <w:pStyle w:val="paragraph"/>
-        <w:spacing w:after="0"/>
-        <w:textAlignment w:val="baseline"/>
-        <w:rPr>
-          <w:rFonts w:ascii="Calibri" w:hAnsi="Calibri" w:cs="Times"/>
-        </w:rPr>
-      </w:pPr>
-      <w:r>
-        <w:rPr>
-          <w:rFonts w:ascii="Calibri" w:hAnsi="Calibri" w:cs="Times"/>
-        </w:rPr>
-        <w:t>A more detailed description of academic integrity, including the University’s policies and procedures, may be found in th</w:t>
-      </w:r>
-      <w:r>
-        <w:rPr>
-          <w:rFonts w:ascii="Calibri" w:hAnsi="Calibri" w:cs="Times"/>
-        </w:rPr>
-        <w:t xml:space="preserve">e </w:t>
+        <w:t xml:space="preserve">Academic integrity is integral to UBC as an institution of higher learning and research. Violations of academic integrity (i.e., </w:t>
       </w:r>
       <w:hyperlink r:id="rId11" w:history="1">
-        <w:r>
-          <w:rPr>
-            <w:rStyle w:val="Hyperlink"/>
-            <w:rFonts w:ascii="Calibri" w:hAnsi="Calibri" w:cs="Times"/>
-          </w:rPr>
-          <w:t>Academic Calendar</w:t>
-        </w:r>
-      </w:hyperlink>
-      <w:r>
-        <w:rPr>
-          <w:rFonts w:ascii="Calibri" w:hAnsi="Calibri" w:cs="Times"/>
-        </w:rPr>
-        <w:t>.</w:t>
-      </w:r>
-    </w:p>
-    <w:p>
-      <w:pPr>
-        <w:pStyle w:val="Heading3"/>
-        <w:rPr>
-          <w:rFonts w:eastAsia="Times New Roman"/>
-        </w:rPr>
-      </w:pPr>
-      <w:r>
-        <w:rPr>
-          <w:rFonts w:eastAsia="Times New Roman"/>
-        </w:rPr>
-        <w:t>${</w:t>
-      </w:r>
-      <w:r>
-        <w:rPr>
-          <w:rFonts w:eastAsia="Times New Roman"/>
-        </w:rPr>
-        <w:t>/</w:t>
-      </w:r>
-      <w:r>
-        <w:rPr>
-          <w:rFonts w:eastAsia="Times New Roman"/>
-        </w:rPr>
-        <w:t>academic}</w:t>
-      </w:r>
-    </w:p>
-    <w:p>
-      <w:pPr>
-        <w:pStyle w:val="Heading3"/>
-        <w:rPr>
-          <w:rFonts w:eastAsia="Times New Roman"/>
-        </w:rPr>
-      </w:pPr>
-      <w:r>
-        <w:rPr>
-          <w:rFonts w:eastAsia="Times New Roman"/>
-        </w:rPr>
-        <w:t>${</w:t>
-      </w:r>
-      <w:r>
-        <w:rPr>
-          <w:rFonts w:eastAsia="Times New Roman"/>
-        </w:rPr>
-        <w:t>misconduct</w:t>
-      </w:r>
-      <w:r>
-        <w:rPr>
-          <w:rFonts w:eastAsia="Times New Roman"/>
-        </w:rPr>
-        <w:t>}</w:t>
-      </w:r>
-    </w:p>
-    <w:p>
-      <w:pPr>
-        <w:pStyle w:val="Heading3"/>
-        <w:rPr>
-          <w:rFonts w:eastAsia="Times New Roman"/>
-        </w:rPr>
-      </w:pPr>
-      <w:r>
-        <w:rPr>
-          <w:rFonts w:eastAsia="Times New Roman"/>
-        </w:rPr>
-        <w:t>${</w:t>
-      </w:r>
-      <w:r>
-        <w:rPr>
-          <w:rFonts w:eastAsia="Times New Roman"/>
-        </w:rPr>
-        <w:t>misconduct</w:t>
-      </w:r>
-      <w:r>
-        <w:rPr>
-          <w:rFonts w:eastAsia="Times New Roman"/>
-        </w:rPr>
-        <w:t>-title}</w:t>
-      </w:r>
-    </w:p>
-    <w:p>
-      <w:pPr>
-        <w:pStyle w:val="paragraph"/>
-        <w:spacing w:after="0"/>
-        <w:textAlignment w:val="baseline"/>
-        <w:rPr>
-          <w:rFonts w:ascii="Calibri" w:hAnsi="Calibri" w:cs="Times"/>
-        </w:rPr>
-      </w:pPr>
-      <w:r>
-        <w:rPr>
-          <w:rFonts w:ascii="Calibri" w:hAnsi="Calibri" w:cs="Times"/>
-        </w:rPr>
-        <w:t>The academic enterprise is founded on honesty, civility, and integrity</w:t>
-      </w:r>
-      <w:r>
-        <w:rPr>
-          <w:rFonts w:ascii="Calibri" w:hAnsi="Calibri" w:cs="Times"/>
-        </w:rPr>
-        <w:t xml:space="preserve">. Violations of academic integrity (i.e., </w:t>
-      </w:r>
-      <w:hyperlink r:id="rId12" w:history="1">
         <w:r>
           <w:rPr>
             <w:rStyle w:val="Hyperlink"/>
@@ -4044,8 +5189,171 @@
         <w:rPr>
           <w:rFonts w:ascii="Calibri" w:hAnsi="Calibri" w:cs="Times"/>
         </w:rPr>
-        <w:t>) lead to the breakdown of the academic enterprise, and therefore serious consequences arise and harsh sanctions are imposed.</w:t>
-      </w:r>
+        <w:t>) harm the academic enterprise; as a result, serious consequences arise and penalties may be imposed. For example, incidences of plagiarism or cheating may result in a mark of zero on the assignment or exam and more serious consequences may apply if the matter is referred for consideration for academic discipline. Careful records are kept to monitor and prevent recurrences. Any instance of cheating or taking credit for someone else’s work, whether intentionally or unintentionally, can and often will result in at minimum a grade of zero for the assignment, and these cases will be reported to the Head of the Department and Associate Dean Academic of the Faculty. </w:t>
+      </w:r>
+    </w:p>
+    <w:p>
+      <w:pPr>
+        <w:pStyle w:val="paragraph"/>
+        <w:spacing w:after="0"/>
+        <w:textAlignment w:val="baseline"/>
+        <w:rPr>
+          <w:rFonts w:ascii="Calibri" w:hAnsi="Calibri" w:cs="Times"/>
+        </w:rPr>
+      </w:pPr>
+      <w:r>
+        <w:rPr>
+          <w:rFonts w:ascii="Calibri" w:hAnsi="Calibri" w:cs="Times"/>
+        </w:rPr>
+        <w:t>A more detailed description of academic integrity, including the University’s policies and procedures, may be found in th</w:t>
+      </w:r>
+      <w:r>
+        <w:rPr>
+          <w:rFonts w:ascii="Calibri" w:hAnsi="Calibri" w:cs="Times"/>
+        </w:rPr>
+        <w:t xml:space="preserve">e </w:t>
+      </w:r>
+      <w:hyperlink r:id="rId12" w:history="1">
+        <w:r>
+          <w:rPr>
+            <w:rStyle w:val="Hyperlink"/>
+            <w:rFonts w:ascii="Calibri" w:hAnsi="Calibri" w:cs="Times"/>
+          </w:rPr>
+          <w:t>Academi</w:t>
+        </w:r>
+        <w:r>
+          <w:rPr>
+            <w:rStyle w:val="Hyperlink"/>
+            <w:rFonts w:ascii="Calibri" w:hAnsi="Calibri" w:cs="Times"/>
+          </w:rPr>
+          <w:t>c</w:t>
+        </w:r>
+        <w:r>
+          <w:rPr>
+            <w:rStyle w:val="Hyperlink"/>
+            <w:rFonts w:ascii="Calibri" w:hAnsi="Calibri" w:cs="Times"/>
+          </w:rPr>
+          <w:t xml:space="preserve"> Calendar</w:t>
+        </w:r>
+      </w:hyperlink>
+      <w:r>
+        <w:rPr>
+          <w:rFonts w:ascii="Calibri" w:hAnsi="Calibri" w:cs="Times"/>
+        </w:rPr>
+        <w:t>.</w:t>
+      </w:r>
+    </w:p>
+    <w:p>
+      <w:pPr>
+        <w:pStyle w:val="Heading3"/>
+        <w:rPr>
+          <w:rFonts w:eastAsia="Times New Roman"/>
+        </w:rPr>
+      </w:pPr>
+      <w:r>
+        <w:rPr>
+          <w:rFonts w:eastAsia="Times New Roman"/>
+        </w:rPr>
+        <w:t>${</w:t>
+      </w:r>
+      <w:r>
+        <w:rPr>
+          <w:rFonts w:eastAsia="Times New Roman"/>
+        </w:rPr>
+        <w:t>/</w:t>
+      </w:r>
+      <w:r>
+        <w:rPr>
+          <w:rFonts w:eastAsia="Times New Roman"/>
+        </w:rPr>
+        <w:t>academic}</w:t>
+      </w:r>
+    </w:p>
+    <w:p>
+      <w:pPr>
+        <w:pStyle w:val="Heading3"/>
+        <w:rPr>
+          <w:rFonts w:eastAsia="Times New Roman"/>
+        </w:rPr>
+      </w:pPr>
+      <w:r>
+        <w:rPr>
+          <w:rFonts w:eastAsia="Times New Roman"/>
+        </w:rPr>
+        <w:t>${</w:t>
+      </w:r>
+      <w:r>
+        <w:rPr>
+          <w:rFonts w:eastAsia="Times New Roman"/>
+        </w:rPr>
+        <w:t>misconduct</w:t>
+      </w:r>
+      <w:r>
+        <w:rPr>
+          <w:rFonts w:eastAsia="Times New Roman"/>
+        </w:rPr>
+        <w:t>}</w:t>
+      </w:r>
+    </w:p>
+    <w:p>
+      <w:pPr>
+        <w:pStyle w:val="Heading3"/>
+        <w:rPr>
+          <w:rFonts w:eastAsia="Times New Roman"/>
+        </w:rPr>
+      </w:pPr>
+      <w:r>
+        <w:rPr>
+          <w:rFonts w:eastAsia="Times New Roman"/>
+        </w:rPr>
+        <w:t>${</w:t>
+      </w:r>
+      <w:r>
+        <w:rPr>
+          <w:rFonts w:eastAsia="Times New Roman"/>
+        </w:rPr>
+        <w:t>misconduct</w:t>
+      </w:r>
+      <w:r>
+        <w:rPr>
+          <w:rFonts w:eastAsia="Times New Roman"/>
+        </w:rPr>
+        <w:t>-title}</w:t>
+      </w:r>
+    </w:p>
+    <w:p>
+      <w:pPr>
+        <w:pStyle w:val="paragraph"/>
+        <w:spacing w:after="0"/>
+        <w:textAlignment w:val="baseline"/>
+        <w:rPr>
+          <w:rFonts w:ascii="Calibri" w:hAnsi="Calibri" w:cs="Times"/>
+        </w:rPr>
+      </w:pPr>
+      <w:hyperlink r:id="rId13" w:history="1">
+        <w:r>
+          <w:rPr>
+            <w:rStyle w:val="Hyperlink"/>
+            <w:rFonts w:ascii="Calibri" w:hAnsi="Calibri" w:cs="Times"/>
+          </w:rPr>
+          <w:t>AIM</w:t>
+        </w:r>
+      </w:hyperlink>
+      <w:r>
+        <w:rPr>
+          <w:rFonts w:ascii="Calibri" w:hAnsi="Calibri" w:cs="Times"/>
+        </w:rPr>
+        <w:t xml:space="preserve"> is a program that provides help and supports with academic integrity (AI) issues for undergraduate and graduate students. Please contact </w:t>
+      </w:r>
+      <w:hyperlink r:id="rId14" w:history="1">
+        <w:r>
+          <w:rPr>
+            <w:rStyle w:val="Hyperlink"/>
+            <w:rFonts w:ascii="Calibri" w:hAnsi="Calibri" w:cs="Times"/>
+          </w:rPr>
+          <w:t>aim.ok@ubc.ca</w:t>
+        </w:r>
+      </w:hyperlink>
       <w:r>
         <w:rPr>
           <w:rFonts w:ascii="Calibri" w:hAnsi="Calibri" w:cs="Times"/>
@@ -4056,27 +5364,15 @@
         <w:rPr>
           <w:rFonts w:ascii="Calibri" w:hAnsi="Calibri" w:cs="Times"/>
         </w:rPr>
-        <w:t xml:space="preserve">For example, incidences </w:t>
-      </w:r>
-      <w:r>
-        <w:rPr>
-          <w:rFonts w:ascii="Calibri" w:hAnsi="Calibri" w:cs="Times"/>
+        <w:t>for any questions or for a 1-on-1 appointment with an AIM consultant.</w:t>
+      </w:r>
+    </w:p>
+    <w:p>
+      <w:r>
+        <w:rPr>
+          <w:rFonts w:eastAsia="Times New Roman"/>
         </w:rPr>
         <w:lastRenderedPageBreak/>
-        <w:t xml:space="preserve">of plagiarism or cheating may result in a mark of zero on the assignment </w:t>
-      </w:r>
-      <w:r>
-        <w:rPr>
-          <w:rFonts w:ascii="Calibri" w:hAnsi="Calibri" w:cs="Times"/>
-        </w:rPr>
-        <w:t>or exam and more serious consequences may apply if the matter is referred for consideration for academic discipline. Careful records are kept to monitor and prevent recurrences. Any instance of cheating or taking credit for someone else’s work, whether intentionally or unintentionally, can and often will result in at minimum a grade of zero for the assignment, and these cases will be reported to the Head of the Department and Associate Dean Academic of the Faculty.</w:t>
-      </w:r>
-    </w:p>
-    <w:p>
-      <w:r>
-        <w:rPr>
-          <w:rFonts w:eastAsia="Times New Roman"/>
-        </w:rPr>
         <w:t>${/</w:t>
       </w:r>
       <w:r>
@@ -4146,7 +5442,21 @@
         <w:rPr>
           <w:rFonts w:ascii="Calibri" w:hAnsi="Calibri" w:cs="Times"/>
         </w:rPr>
-        <w:t>${NoCopyright}</w:t>
+        <w:t>${</w:t>
+      </w:r>
+      <w:proofErr w:type="spellStart"/>
+      <w:r>
+        <w:rPr>
+          <w:rFonts w:ascii="Calibri" w:hAnsi="Calibri" w:cs="Times"/>
+        </w:rPr>
+        <w:t>NoCopyright</w:t>
+      </w:r>
+      <w:proofErr w:type="spellEnd"/>
+      <w:r>
+        <w:rPr>
+          <w:rFonts w:ascii="Calibri" w:hAnsi="Calibri" w:cs="Times"/>
+        </w:rPr>
+        <w:t>}</w:t>
       </w:r>
     </w:p>
     <w:p>
@@ -4209,7 +5519,21 @@
         <w:rPr>
           <w:rFonts w:ascii="Calibri" w:hAnsi="Calibri" w:cs="Times"/>
         </w:rPr>
-        <w:t>${/NoCopyright}</w:t>
+        <w:t>${/</w:t>
+      </w:r>
+      <w:proofErr w:type="spellStart"/>
+      <w:r>
+        <w:rPr>
+          <w:rFonts w:ascii="Calibri" w:hAnsi="Calibri" w:cs="Times"/>
+        </w:rPr>
+        <w:t>NoCopyright</w:t>
+      </w:r>
+      <w:proofErr w:type="spellEnd"/>
+      <w:r>
+        <w:rPr>
+          <w:rFonts w:ascii="Calibri" w:hAnsi="Calibri" w:cs="Times"/>
+        </w:rPr>
+        <w:t>}</w:t>
       </w:r>
     </w:p>
     <w:p>
@@ -4227,7 +5551,25 @@
           <w:sz w:val="24"/>
           <w:szCs w:val="24"/>
         </w:rPr>
-        <w:t>${NoCreativeCommons}</w:t>
+        <w:t>${</w:t>
+      </w:r>
+      <w:proofErr w:type="spellStart"/>
+      <w:r>
+        <w:rPr>
+          <w:rFonts w:eastAsia="Times New Roman" w:cstheme="minorHAnsi"/>
+          <w:sz w:val="24"/>
+          <w:szCs w:val="24"/>
+        </w:rPr>
+        <w:t>NoCreativeCommons</w:t>
+      </w:r>
+      <w:proofErr w:type="spellEnd"/>
+      <w:r>
+        <w:rPr>
+          <w:rFonts w:eastAsia="Times New Roman" w:cstheme="minorHAnsi"/>
+          <w:sz w:val="24"/>
+          <w:szCs w:val="24"/>
+        </w:rPr>
+        <w:t>}</w:t>
       </w:r>
     </w:p>
     <w:p>
@@ -4280,6 +5622,7 @@
         </w:rPr>
         <w:t>${</w:t>
       </w:r>
+      <w:proofErr w:type="spellStart"/>
       <w:r>
         <w:rPr>
           <w:rFonts w:eastAsia="Times New Roman"/>
@@ -4296,8 +5639,9 @@
           <w:sz w:val="24"/>
           <w:szCs w:val="24"/>
         </w:rPr>
-        <w:t>Name}</w:t>
-      </w:r>
+        <w:t>Name</w:t>
+      </w:r>
+      <w:proofErr w:type="spellEnd"/>
       <w:r>
         <w:rPr>
           <w:rFonts w:eastAsia="Times New Roman"/>
@@ -4305,7 +5649,7 @@
           <w:sz w:val="24"/>
           <w:szCs w:val="24"/>
         </w:rPr>
-        <w:t>: ${courseTitle</w:t>
+        <w:t>}</w:t>
       </w:r>
       <w:r>
         <w:rPr>
@@ -4314,8 +5658,9 @@
           <w:sz w:val="24"/>
           <w:szCs w:val="24"/>
         </w:rPr>
-        <w:t>}</w:t>
-      </w:r>
+        <w:t>: ${</w:t>
+      </w:r>
+      <w:proofErr w:type="spellStart"/>
       <w:r>
         <w:rPr>
           <w:rFonts w:eastAsia="Times New Roman"/>
@@ -4323,8 +5668,9 @@
           <w:sz w:val="24"/>
           <w:szCs w:val="24"/>
         </w:rPr>
-        <w:t> © 2022 by ${</w:t>
-      </w:r>
+        <w:t>courseTitle</w:t>
+      </w:r>
+      <w:proofErr w:type="spellEnd"/>
       <w:r>
         <w:rPr>
           <w:rFonts w:eastAsia="Times New Roman"/>
@@ -4332,7 +5678,7 @@
           <w:sz w:val="24"/>
           <w:szCs w:val="24"/>
         </w:rPr>
-        <w:t>courseInstructor</w:t>
+        <w:t>}</w:t>
       </w:r>
       <w:r>
         <w:rPr>
@@ -4341,8 +5687,9 @@
           <w:sz w:val="24"/>
           <w:szCs w:val="24"/>
         </w:rPr>
-        <w:t>} is licensed under ${creativeCommons}</w:t>
-      </w:r>
+        <w:t> © 2022 by ${</w:t>
+      </w:r>
+      <w:proofErr w:type="spellStart"/>
       <w:r>
         <w:rPr>
           <w:rFonts w:eastAsia="Times New Roman"/>
@@ -4350,9 +5697,48 @@
           <w:sz w:val="24"/>
           <w:szCs w:val="24"/>
         </w:rPr>
+        <w:t>courseInstructor</w:t>
+      </w:r>
+      <w:proofErr w:type="spellEnd"/>
+      <w:r>
+        <w:rPr>
+          <w:rFonts w:eastAsia="Times New Roman"/>
+          <w:color w:val="212121"/>
+          <w:sz w:val="24"/>
+          <w:szCs w:val="24"/>
+        </w:rPr>
+        <w:t>} is licensed under ${</w:t>
+      </w:r>
+      <w:proofErr w:type="spellStart"/>
+      <w:r>
+        <w:rPr>
+          <w:rFonts w:eastAsia="Times New Roman"/>
+          <w:color w:val="212121"/>
+          <w:sz w:val="24"/>
+          <w:szCs w:val="24"/>
+        </w:rPr>
+        <w:t>creativeCommons</w:t>
+      </w:r>
+      <w:proofErr w:type="spellEnd"/>
+      <w:r>
+        <w:rPr>
+          <w:rFonts w:eastAsia="Times New Roman"/>
+          <w:color w:val="212121"/>
+          <w:sz w:val="24"/>
+          <w:szCs w:val="24"/>
+        </w:rPr>
+        <w:t>}</w:t>
+      </w:r>
+      <w:r>
+        <w:rPr>
+          <w:rFonts w:eastAsia="Times New Roman"/>
+          <w:color w:val="212121"/>
+          <w:sz w:val="24"/>
+          <w:szCs w:val="24"/>
+        </w:rPr>
         <w:t xml:space="preserve">. Visit the </w:t>
       </w:r>
-      <w:hyperlink r:id="rId13" w:history="1">
+      <w:hyperlink r:id="rId15" w:history="1">
         <w:r>
           <w:rPr>
             <w:rStyle w:val="Hyperlink"/>
@@ -4397,6 +5783,7 @@
         </w:rPr>
         <w:t>${/</w:t>
       </w:r>
+      <w:proofErr w:type="spellStart"/>
       <w:r>
         <w:rPr>
           <w:rStyle w:val="Hyperlink"/>
@@ -4405,6 +5792,7 @@
         </w:rPr>
         <w:t>NoCreativeCommons</w:t>
       </w:r>
+      <w:proofErr w:type="spellEnd"/>
       <w:r>
         <w:rPr>
           <w:rFonts w:eastAsia="Times New Roman" w:cstheme="minorHAnsi"/>
@@ -4441,6 +5829,7 @@
         </w:rPr>
         <w:t>${</w:t>
       </w:r>
+      <w:proofErr w:type="spellStart"/>
       <w:r>
         <w:rPr>
           <w:rStyle w:val="eop"/>
@@ -4448,6 +5837,7 @@
         </w:rPr>
         <w:t>genAIprohibit</w:t>
       </w:r>
+      <w:proofErr w:type="spellEnd"/>
       <w:r>
         <w:rPr>
           <w:rStyle w:val="eop"/>
@@ -4472,12 +5862,14 @@
       <w:r>
         <w:t>${</w:t>
       </w:r>
+      <w:proofErr w:type="spellStart"/>
       <w:r>
         <w:t>genAI</w:t>
       </w:r>
       <w:r>
         <w:t>prohibit</w:t>
       </w:r>
+      <w:proofErr w:type="spellEnd"/>
       <w:r>
         <w:t>-t</w:t>
       </w:r>
@@ -4507,9 +5899,23 @@
         <w:rPr>
           <w:rFonts w:ascii="Calibri" w:hAnsi="Calibri" w:cs="Times"/>
         </w:rPr>
-        <w:t xml:space="preserve">: The use of generative AI tools, including ChatGPT and other similar tools, to complete or support the completion of any form of assignment or assessment in this course is not allowed and would be considered academic misconduct. Learn more through </w:t>
-      </w:r>
-      <w:hyperlink r:id="rId14" w:history="1">
+        <w:t xml:space="preserve">: The use of generative AI tools, including </w:t>
+      </w:r>
+      <w:proofErr w:type="spellStart"/>
+      <w:r>
+        <w:rPr>
+          <w:rFonts w:ascii="Calibri" w:hAnsi="Calibri" w:cs="Times"/>
+        </w:rPr>
+        <w:t>ChatGPT</w:t>
+      </w:r>
+      <w:proofErr w:type="spellEnd"/>
+      <w:r>
+        <w:rPr>
+          <w:rFonts w:ascii="Calibri" w:hAnsi="Calibri" w:cs="Times"/>
+        </w:rPr>
+        <w:t xml:space="preserve"> and other similar tools, to complete or support the completion of any form of assignment or assessment in this course is not allowed and would be considered academic misconduct. Learn more through </w:t>
+      </w:r>
+      <w:hyperlink r:id="rId16" w:history="1">
         <w:r>
           <w:rPr>
             <w:rFonts w:ascii="Calibri" w:hAnsi="Calibri" w:cs="Times"/>
@@ -4550,7 +5956,6 @@
         <w:rPr>
           <w:rFonts w:ascii="Calibri" w:hAnsi="Calibri" w:cs="Times"/>
         </w:rPr>
-        <w:lastRenderedPageBreak/>
         <w:t xml:space="preserve"> </w:t>
       </w:r>
       <w:r>
@@ -4560,6 +5965,7 @@
         </w:rPr>
         <w:t>${/</w:t>
       </w:r>
+      <w:proofErr w:type="spellStart"/>
       <w:r>
         <w:rPr>
           <w:rStyle w:val="eop"/>
@@ -4574,6 +5980,7 @@
         </w:rPr>
         <w:t>prohibit</w:t>
       </w:r>
+      <w:proofErr w:type="spellEnd"/>
       <w:r>
         <w:rPr>
           <w:rStyle w:val="eop"/>
@@ -4621,12 +6028,21 @@
         </w:rPr>
         <w:t>${</w:t>
       </w:r>
+      <w:proofErr w:type="spellStart"/>
       <w:r>
         <w:rPr>
           <w:rStyle w:val="eop"/>
           <w:rFonts w:ascii="Calibri" w:hAnsi="Calibri" w:cs="Times"/>
         </w:rPr>
-        <w:t>genAI}</w:t>
+        <w:t>genAI</w:t>
+      </w:r>
+      <w:proofErr w:type="spellEnd"/>
+      <w:r>
+        <w:rPr>
+          <w:rStyle w:val="eop"/>
+          <w:rFonts w:ascii="Calibri" w:hAnsi="Calibri" w:cs="Times"/>
+        </w:rPr>
+        <w:t>}</w:t>
       </w:r>
     </w:p>
     <w:p>
@@ -4645,8 +6061,13 @@
       <w:r>
         <w:t>${</w:t>
       </w:r>
-      <w:r>
-        <w:t>genAI-t</w:t>
+      <w:proofErr w:type="spellStart"/>
+      <w:r>
+        <w:t>genAI</w:t>
+      </w:r>
+      <w:proofErr w:type="spellEnd"/>
+      <w:r>
+        <w:t>-t</w:t>
       </w:r>
       <w:r>
         <w:t>itle}</w:t>
@@ -4668,6 +6089,7 @@
           <w:b/>
           <w:bCs/>
         </w:rPr>
+        <w:lastRenderedPageBreak/>
         <w:t>Use of generative artificial intelligence (AI)</w:t>
       </w:r>
       <w:r>
@@ -4676,7 +6098,7 @@
         </w:rPr>
         <w:t xml:space="preserve">: Students are permitted to use artificial intelligence tools, including generative AI, to gather information, review concepts or to help produce assignments. However, students are ultimately accountable for the work they submit, and any content generated or supported by an artificial intelligence tool must be cited appropriately. Use of AI tools is not permitted during midterm exams and final exams in this course. Learn more through </w:t>
       </w:r>
-      <w:hyperlink r:id="rId15" w:history="1">
+      <w:hyperlink r:id="rId17" w:history="1">
         <w:r>
           <w:rPr>
             <w:rFonts w:ascii="Calibri" w:hAnsi="Calibri" w:cs="Times"/>
@@ -4723,6 +6145,7 @@
         </w:rPr>
         <w:t>${/</w:t>
       </w:r>
+      <w:proofErr w:type="spellStart"/>
       <w:r>
         <w:rPr>
           <w:rStyle w:val="eop"/>
@@ -4730,6 +6153,7 @@
         </w:rPr>
         <w:t>genAI</w:t>
       </w:r>
+      <w:proofErr w:type="spellEnd"/>
       <w:r>
         <w:rPr>
           <w:rStyle w:val="eop"/>
@@ -4751,9 +6175,9 @@
     </w:p>
     <w:p/>
     <w:sectPr>
-      <w:footerReference w:type="default" r:id="rId16"/>
-      <w:headerReference w:type="first" r:id="rId17"/>
-      <w:footerReference w:type="first" r:id="rId18"/>
+      <w:footerReference w:type="default" r:id="rId18"/>
+      <w:headerReference w:type="first" r:id="rId19"/>
+      <w:footerReference w:type="first" r:id="rId20"/>
       <w:pgSz w:w="12240" w:h="15840"/>
       <w:pgMar w:top="1440" w:right="1440" w:bottom="1440" w:left="1440" w:header="720" w:footer="720" w:gutter="0"/>
       <w:cols w:space="720"/>
@@ -4817,7 +6241,53 @@
         <w:sz w:val="18"/>
         <w:szCs w:val="18"/>
       </w:rPr>
-      <w:t>${courseCode}  ${courseNumber}:</w:t>
+      <w:t>${</w:t>
+    </w:r>
+    <w:proofErr w:type="spellStart"/>
+    <w:proofErr w:type="gramStart"/>
+    <w:r>
+      <w:rPr>
+        <w:rFonts w:ascii="Calibri" w:hAnsi="Calibri" w:cs="Calibri"/>
+        <w:sz w:val="18"/>
+        <w:szCs w:val="18"/>
+      </w:rPr>
+      <w:t>courseCode</w:t>
+    </w:r>
+    <w:proofErr w:type="spellEnd"/>
+    <w:r>
+      <w:rPr>
+        <w:rFonts w:ascii="Calibri" w:hAnsi="Calibri" w:cs="Calibri"/>
+        <w:sz w:val="18"/>
+        <w:szCs w:val="18"/>
+      </w:rPr>
+      <w:t>}  $</w:t>
+    </w:r>
+    <w:proofErr w:type="gramEnd"/>
+    <w:r>
+      <w:rPr>
+        <w:rFonts w:ascii="Calibri" w:hAnsi="Calibri" w:cs="Calibri"/>
+        <w:sz w:val="18"/>
+        <w:szCs w:val="18"/>
+      </w:rPr>
+      <w:t>{</w:t>
+    </w:r>
+    <w:proofErr w:type="spellStart"/>
+    <w:r>
+      <w:rPr>
+        <w:rFonts w:ascii="Calibri" w:hAnsi="Calibri" w:cs="Calibri"/>
+        <w:sz w:val="18"/>
+        <w:szCs w:val="18"/>
+      </w:rPr>
+      <w:t>courseNumber</w:t>
+    </w:r>
+    <w:proofErr w:type="spellEnd"/>
+    <w:r>
+      <w:rPr>
+        <w:rFonts w:ascii="Calibri" w:hAnsi="Calibri" w:cs="Calibri"/>
+        <w:sz w:val="18"/>
+        <w:szCs w:val="18"/>
+      </w:rPr>
+      <w:t>}:</w:t>
     </w:r>
     <w:r>
       <w:rPr>
@@ -4833,7 +6303,25 @@
         <w:sz w:val="18"/>
         <w:szCs w:val="18"/>
       </w:rPr>
-      <w:t xml:space="preserve">  ${courseTitle}</w:t>
+      <w:t xml:space="preserve">  ${</w:t>
+    </w:r>
+    <w:proofErr w:type="spellStart"/>
+    <w:r>
+      <w:rPr>
+        <w:rFonts w:ascii="Calibri" w:hAnsi="Calibri" w:cs="Calibri"/>
+        <w:sz w:val="18"/>
+        <w:szCs w:val="18"/>
+      </w:rPr>
+      <w:t>courseTitle</w:t>
+    </w:r>
+    <w:proofErr w:type="spellEnd"/>
+    <w:r>
+      <w:rPr>
+        <w:rFonts w:ascii="Calibri" w:hAnsi="Calibri" w:cs="Calibri"/>
+        <w:sz w:val="18"/>
+        <w:szCs w:val="18"/>
+      </w:rPr>
+      <w:t>}</w:t>
     </w:r>
     <w:bookmarkEnd w:id="4"/>
     <w:bookmarkEnd w:id="5"/>
@@ -4853,7 +6341,25 @@
         <w:sz w:val="18"/>
         <w:szCs w:val="18"/>
       </w:rPr>
-      <w:t>${dateGenerated}</w:t>
+      <w:t>${</w:t>
+    </w:r>
+    <w:proofErr w:type="spellStart"/>
+    <w:r>
+      <w:rPr>
+        <w:rFonts w:ascii="Calibri" w:hAnsi="Calibri"/>
+        <w:sz w:val="18"/>
+        <w:szCs w:val="18"/>
+      </w:rPr>
+      <w:t>dateGenerated</w:t>
+    </w:r>
+    <w:proofErr w:type="spellEnd"/>
+    <w:r>
+      <w:rPr>
+        <w:rFonts w:ascii="Calibri" w:hAnsi="Calibri"/>
+        <w:sz w:val="18"/>
+        <w:szCs w:val="18"/>
+      </w:rPr>
+      <w:t>}</w:t>
     </w:r>
   </w:p>
   <w:bookmarkEnd w:id="6"/>
@@ -4890,7 +6396,53 @@
         <w:sz w:val="18"/>
         <w:szCs w:val="18"/>
       </w:rPr>
-      <w:t xml:space="preserve">${courseCode}  ${courseNumber}:  </w:t>
+      <w:t>${</w:t>
+    </w:r>
+    <w:proofErr w:type="spellStart"/>
+    <w:proofErr w:type="gramStart"/>
+    <w:r>
+      <w:rPr>
+        <w:rFonts w:ascii="Calibri" w:hAnsi="Calibri" w:cs="Calibri"/>
+        <w:sz w:val="18"/>
+        <w:szCs w:val="18"/>
+      </w:rPr>
+      <w:t>courseCode</w:t>
+    </w:r>
+    <w:proofErr w:type="spellEnd"/>
+    <w:r>
+      <w:rPr>
+        <w:rFonts w:ascii="Calibri" w:hAnsi="Calibri" w:cs="Calibri"/>
+        <w:sz w:val="18"/>
+        <w:szCs w:val="18"/>
+      </w:rPr>
+      <w:t>}  $</w:t>
+    </w:r>
+    <w:proofErr w:type="gramEnd"/>
+    <w:r>
+      <w:rPr>
+        <w:rFonts w:ascii="Calibri" w:hAnsi="Calibri" w:cs="Calibri"/>
+        <w:sz w:val="18"/>
+        <w:szCs w:val="18"/>
+      </w:rPr>
+      <w:t>{</w:t>
+    </w:r>
+    <w:proofErr w:type="spellStart"/>
+    <w:r>
+      <w:rPr>
+        <w:rFonts w:ascii="Calibri" w:hAnsi="Calibri" w:cs="Calibri"/>
+        <w:sz w:val="18"/>
+        <w:szCs w:val="18"/>
+      </w:rPr>
+      <w:t>courseNumber</w:t>
+    </w:r>
+    <w:proofErr w:type="spellEnd"/>
+    <w:r>
+      <w:rPr>
+        <w:rFonts w:ascii="Calibri" w:hAnsi="Calibri" w:cs="Calibri"/>
+        <w:sz w:val="18"/>
+        <w:szCs w:val="18"/>
+      </w:rPr>
+      <w:t xml:space="preserve">}:  </w:t>
     </w:r>
     <w:r>
       <w:rPr>
@@ -4906,7 +6458,25 @@
         <w:sz w:val="18"/>
         <w:szCs w:val="18"/>
       </w:rPr>
-      <w:t>${courseTitle}</w:t>
+      <w:t>${</w:t>
+    </w:r>
+    <w:proofErr w:type="spellStart"/>
+    <w:r>
+      <w:rPr>
+        <w:rFonts w:ascii="Calibri" w:hAnsi="Calibri" w:cs="Calibri"/>
+        <w:sz w:val="18"/>
+        <w:szCs w:val="18"/>
+      </w:rPr>
+      <w:t>courseTitle</w:t>
+    </w:r>
+    <w:proofErr w:type="spellEnd"/>
+    <w:r>
+      <w:rPr>
+        <w:rFonts w:ascii="Calibri" w:hAnsi="Calibri" w:cs="Calibri"/>
+        <w:sz w:val="18"/>
+        <w:szCs w:val="18"/>
+      </w:rPr>
+      <w:t>}</w:t>
     </w:r>
   </w:p>
   <w:p>
@@ -4924,7 +6494,25 @@
         <w:sz w:val="18"/>
         <w:szCs w:val="18"/>
       </w:rPr>
-      <w:t>${dateGenerated}</w:t>
+      <w:t>${</w:t>
+    </w:r>
+    <w:proofErr w:type="spellStart"/>
+    <w:r>
+      <w:rPr>
+        <w:rFonts w:ascii="Calibri" w:hAnsi="Calibri"/>
+        <w:sz w:val="18"/>
+        <w:szCs w:val="18"/>
+      </w:rPr>
+      <w:t>dateGenerated</w:t>
+    </w:r>
+    <w:proofErr w:type="spellEnd"/>
+    <w:r>
+      <w:rPr>
+        <w:rFonts w:ascii="Calibri" w:hAnsi="Calibri"/>
+        <w:sz w:val="18"/>
+        <w:szCs w:val="18"/>
+      </w:rPr>
+      <w:t>}</w:t>
     </w:r>
   </w:p>
   <w:p>

</xml_diff>